<commit_message>
Requirements verbeterd, klasse diagram verbeterd
</commit_message>
<xml_diff>
--- a/Documentatie/Analyse_Ontwerp_Document.docx
+++ b/Documentatie/Analyse_Ontwerp_Document.docx
@@ -39,7 +39,7 @@
               <w:sz w:val="24"/>
             </w:rPr>
             <w:drawing>
-              <wp:anchor distT="0" distB="0" distL="114300" distR="114300" simplePos="0" relativeHeight="251660288" behindDoc="1" locked="0" layoutInCell="1" allowOverlap="1" wp14:anchorId="58D48BCA">
+              <wp:anchor distT="0" distB="0" distL="114300" distR="114300" simplePos="0" relativeHeight="251660288" behindDoc="1" locked="0" layoutInCell="1" allowOverlap="1" wp14:anchorId="12D6F699" wp14:editId="5BBF14B6">
                 <wp:simplePos x="0" y="0"/>
                 <wp:positionH relativeFrom="page">
                   <wp:align>left</wp:align>
@@ -101,7 +101,7 @@
             <mc:AlternateContent>
               <mc:Choice Requires="wps">
                 <w:drawing>
-                  <wp:anchor distT="0" distB="0" distL="114300" distR="114300" simplePos="0" relativeHeight="251662336" behindDoc="0" locked="0" layoutInCell="0" allowOverlap="1" wp14:anchorId="3806F3C9" wp14:editId="7DC348FF">
+                  <wp:anchor distT="0" distB="0" distL="114300" distR="114300" simplePos="0" relativeHeight="251662336" behindDoc="0" locked="0" layoutInCell="0" allowOverlap="1" wp14:anchorId="4C8A6EBF" wp14:editId="75C76D0D">
                     <wp:simplePos x="0" y="0"/>
                     <wp:positionH relativeFrom="margin">
                       <wp:align>center</wp:align>
@@ -198,7 +198,7 @@
                   </wp:anchor>
                 </w:drawing>
               </mc:Choice>
-              <mc:Fallback xmlns:w16cid="http://schemas.microsoft.com/office/word/2016/wordml/cid" xmlns:am3d="http://schemas.microsoft.com/office/drawing/2017/model3d" xmlns:aink="http://schemas.microsoft.com/office/drawing/2016/ink" xmlns:cx8="http://schemas.microsoft.com/office/drawing/2016/5/14/chartex" xmlns:cx7="http://schemas.microsoft.com/office/drawing/2016/5/13/chartex" xmlns:cx6="http://schemas.microsoft.com/office/drawing/2016/5/12/chartex" xmlns:cx5="http://schemas.microsoft.com/office/drawing/2016/5/11/chartex" xmlns:cx4="http://schemas.microsoft.com/office/drawing/2016/5/10/chartex" xmlns:cx3="http://schemas.microsoft.com/office/drawing/2016/5/9/chartex" xmlns:cx2="http://schemas.microsoft.com/office/drawing/2015/10/21/chartex" xmlns:cx1="http://schemas.microsoft.com/office/drawing/2015/9/8/chartex">
+              <mc:Fallback xmlns:cx1="http://schemas.microsoft.com/office/drawing/2015/9/8/chartex" xmlns:cx2="http://schemas.microsoft.com/office/drawing/2015/10/21/chartex" xmlns:cx3="http://schemas.microsoft.com/office/drawing/2016/5/9/chartex" xmlns:cx4="http://schemas.microsoft.com/office/drawing/2016/5/10/chartex" xmlns:cx5="http://schemas.microsoft.com/office/drawing/2016/5/11/chartex" xmlns:cx6="http://schemas.microsoft.com/office/drawing/2016/5/12/chartex" xmlns:cx7="http://schemas.microsoft.com/office/drawing/2016/5/13/chartex" xmlns:cx8="http://schemas.microsoft.com/office/drawing/2016/5/14/chartex" xmlns:aink="http://schemas.microsoft.com/office/drawing/2016/ink" xmlns:am3d="http://schemas.microsoft.com/office/drawing/2017/model3d" xmlns:w16cid="http://schemas.microsoft.com/office/word/2016/wordml/cid">
                 <w:pict>
                   <v:rect w14:anchorId="3806F3C9" id="Rechthoek 16" o:spid="_x0000_s1026" style="position:absolute;margin-left:0;margin-top:108.5pt;width:483.05pt;height:50.4pt;z-index:251662336;visibility:visible;mso-wrap-style:square;mso-width-percent:0;mso-height-percent:73;mso-wrap-distance-left:9pt;mso-wrap-distance-top:0;mso-wrap-distance-right:9pt;mso-wrap-distance-bottom:0;mso-position-horizontal:center;mso-position-horizontal-relative:margin;mso-position-vertical:absolute;mso-position-vertical-relative:page;mso-width-percent:0;mso-height-percent:73;mso-width-relative:page;mso-height-relative:page;v-text-anchor:middle" o:gfxdata="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" o:allowincell="f" fillcolor="#41d4d4" strokecolor="#41d4d4" strokeweight="1.5pt">
                     <v:textbox style="mso-fit-shape-to-text:t" inset="14.4pt,,14.4pt">
@@ -290,7 +290,7 @@
               <w:color w:val="4472C4" w:themeColor="accent1"/>
             </w:rPr>
             <w:drawing>
-              <wp:inline distT="0" distB="0" distL="0" distR="0" wp14:anchorId="2E31D42A" wp14:editId="48A50C2D">
+              <wp:inline distT="0" distB="0" distL="0" distR="0" wp14:anchorId="7EAF797D" wp14:editId="2CD4B4A9">
                 <wp:extent cx="5438775" cy="1838478"/>
                 <wp:effectExtent l="0" t="0" r="0" b="9525"/>
                 <wp:docPr id="144" name="Foto 144"/>
@@ -360,7 +360,7 @@
             <mc:AlternateContent>
               <mc:Choice Requires="wps">
                 <w:drawing>
-                  <wp:anchor distT="45720" distB="45720" distL="114300" distR="114300" simplePos="0" relativeHeight="251666432" behindDoc="0" locked="0" layoutInCell="1" allowOverlap="1" wp14:anchorId="7227DD14" wp14:editId="7E5942FF">
+                  <wp:anchor distT="45720" distB="45720" distL="114300" distR="114300" simplePos="0" relativeHeight="251666432" behindDoc="0" locked="0" layoutInCell="1" allowOverlap="1" wp14:anchorId="772381CC" wp14:editId="2837571D">
                     <wp:simplePos x="0" y="0"/>
                     <wp:positionH relativeFrom="margin">
                       <wp:align>center</wp:align>
@@ -436,7 +436,7 @@
                   </wp:anchor>
                 </w:drawing>
               </mc:Choice>
-              <mc:Fallback xmlns:w16cid="http://schemas.microsoft.com/office/word/2016/wordml/cid" xmlns:am3d="http://schemas.microsoft.com/office/drawing/2017/model3d" xmlns:aink="http://schemas.microsoft.com/office/drawing/2016/ink" xmlns:cx8="http://schemas.microsoft.com/office/drawing/2016/5/14/chartex" xmlns:cx7="http://schemas.microsoft.com/office/drawing/2016/5/13/chartex" xmlns:cx6="http://schemas.microsoft.com/office/drawing/2016/5/12/chartex" xmlns:cx5="http://schemas.microsoft.com/office/drawing/2016/5/11/chartex" xmlns:cx4="http://schemas.microsoft.com/office/drawing/2016/5/10/chartex" xmlns:cx3="http://schemas.microsoft.com/office/drawing/2016/5/9/chartex" xmlns:cx2="http://schemas.microsoft.com/office/drawing/2015/10/21/chartex" xmlns:cx1="http://schemas.microsoft.com/office/drawing/2015/9/8/chartex">
+              <mc:Fallback xmlns:cx1="http://schemas.microsoft.com/office/drawing/2015/9/8/chartex" xmlns:cx2="http://schemas.microsoft.com/office/drawing/2015/10/21/chartex" xmlns:cx3="http://schemas.microsoft.com/office/drawing/2016/5/9/chartex" xmlns:cx4="http://schemas.microsoft.com/office/drawing/2016/5/10/chartex" xmlns:cx5="http://schemas.microsoft.com/office/drawing/2016/5/11/chartex" xmlns:cx6="http://schemas.microsoft.com/office/drawing/2016/5/12/chartex" xmlns:cx7="http://schemas.microsoft.com/office/drawing/2016/5/13/chartex" xmlns:cx8="http://schemas.microsoft.com/office/drawing/2016/5/14/chartex" xmlns:aink="http://schemas.microsoft.com/office/drawing/2016/ink" xmlns:am3d="http://schemas.microsoft.com/office/drawing/2017/model3d" xmlns:w16cid="http://schemas.microsoft.com/office/word/2016/wordml/cid">
                 <w:pict>
                   <v:shapetype w14:anchorId="7227DD14" id="_x0000_t202" coordsize="21600,21600" o:spt="202" path="m,l,21600r21600,l21600,xe">
                     <v:stroke joinstyle="miter"/>
@@ -476,7 +476,7 @@
             <mc:AlternateContent>
               <mc:Choice Requires="wps">
                 <w:drawing>
-                  <wp:anchor distT="45720" distB="45720" distL="114300" distR="114300" simplePos="0" relativeHeight="251664384" behindDoc="0" locked="0" layoutInCell="1" allowOverlap="1" wp14:anchorId="72D074B8" wp14:editId="421ABADE">
+                  <wp:anchor distT="45720" distB="45720" distL="114300" distR="114300" simplePos="0" relativeHeight="251664384" behindDoc="0" locked="0" layoutInCell="1" allowOverlap="1" wp14:anchorId="6E15AB81" wp14:editId="50616800">
                     <wp:simplePos x="0" y="0"/>
                     <wp:positionH relativeFrom="margin">
                       <wp:align>center</wp:align>
@@ -566,7 +566,7 @@
                   </wp:anchor>
                 </w:drawing>
               </mc:Choice>
-              <mc:Fallback xmlns:w16cid="http://schemas.microsoft.com/office/word/2016/wordml/cid" xmlns:am3d="http://schemas.microsoft.com/office/drawing/2017/model3d" xmlns:aink="http://schemas.microsoft.com/office/drawing/2016/ink" xmlns:cx8="http://schemas.microsoft.com/office/drawing/2016/5/14/chartex" xmlns:cx7="http://schemas.microsoft.com/office/drawing/2016/5/13/chartex" xmlns:cx6="http://schemas.microsoft.com/office/drawing/2016/5/12/chartex" xmlns:cx5="http://schemas.microsoft.com/office/drawing/2016/5/11/chartex" xmlns:cx4="http://schemas.microsoft.com/office/drawing/2016/5/10/chartex" xmlns:cx3="http://schemas.microsoft.com/office/drawing/2016/5/9/chartex" xmlns:cx2="http://schemas.microsoft.com/office/drawing/2015/10/21/chartex" xmlns:cx1="http://schemas.microsoft.com/office/drawing/2015/9/8/chartex">
+              <mc:Fallback xmlns:cx1="http://schemas.microsoft.com/office/drawing/2015/9/8/chartex" xmlns:cx2="http://schemas.microsoft.com/office/drawing/2015/10/21/chartex" xmlns:cx3="http://schemas.microsoft.com/office/drawing/2016/5/9/chartex" xmlns:cx4="http://schemas.microsoft.com/office/drawing/2016/5/10/chartex" xmlns:cx5="http://schemas.microsoft.com/office/drawing/2016/5/11/chartex" xmlns:cx6="http://schemas.microsoft.com/office/drawing/2016/5/12/chartex" xmlns:cx7="http://schemas.microsoft.com/office/drawing/2016/5/13/chartex" xmlns:cx8="http://schemas.microsoft.com/office/drawing/2016/5/14/chartex" xmlns:aink="http://schemas.microsoft.com/office/drawing/2016/ink" xmlns:am3d="http://schemas.microsoft.com/office/drawing/2017/model3d" xmlns:w16cid="http://schemas.microsoft.com/office/word/2016/wordml/cid">
                 <w:pict>
                   <v:shape w14:anchorId="72D074B8" id="_x0000_s1028" type="#_x0000_t202" style="position:absolute;margin-left:0;margin-top:98.05pt;width:313.1pt;height:110.6pt;z-index:251664384;visibility:visible;mso-wrap-style:square;mso-width-percent:0;mso-height-percent:200;mso-wrap-distance-left:9pt;mso-wrap-distance-top:3.6pt;mso-wrap-distance-right:9pt;mso-wrap-distance-bottom:3.6pt;mso-position-horizontal:center;mso-position-horizontal-relative:margin;mso-position-vertical:absolute;mso-position-vertical-relative:text;mso-width-percent:0;mso-height-percent:200;mso-width-relative:margin;mso-height-relative:margin;v-text-anchor:top" o:gfxdata="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" fillcolor="#dedede" strokecolor="#dedede">
                     <v:textbox style="mso-fit-shape-to-text:t">
@@ -666,7 +666,7 @@
               <w:r>
                 <w:fldChar w:fldCharType="separate"/>
               </w:r>
-              <w:hyperlink w:anchor="_Toc508013451" w:history="1">
+              <w:hyperlink w:anchor="_Toc508100168" w:history="1">
                 <w:r>
                   <w:rPr>
                     <w:rStyle w:val="Hyperlink"/>
@@ -693,7 +693,7 @@
                     <w:noProof/>
                     <w:webHidden/>
                   </w:rPr>
-                  <w:instrText xml:space="preserve"> PAGEREF _Toc508013451 \h </w:instrText>
+                  <w:instrText xml:space="preserve"> PAGEREF _Toc508100168 \h </w:instrText>
                 </w:r>
                 <w:r>
                   <w:rPr>
@@ -736,7 +736,7 @@
                   <w:lang w:eastAsia="nl-NL"/>
                 </w:rPr>
               </w:pPr>
-              <w:hyperlink w:anchor="_Toc508013452" w:history="1">
+              <w:hyperlink w:anchor="_Toc508100169" w:history="1">
                 <w:r>
                   <w:rPr>
                     <w:rStyle w:val="Hyperlink"/>
@@ -763,7 +763,7 @@
                     <w:noProof/>
                     <w:webHidden/>
                   </w:rPr>
-                  <w:instrText xml:space="preserve"> PAGEREF _Toc508013452 \h </w:instrText>
+                  <w:instrText xml:space="preserve"> PAGEREF _Toc508100169 \h </w:instrText>
                 </w:r>
                 <w:r>
                   <w:rPr>
@@ -806,7 +806,7 @@
                   <w:lang w:eastAsia="nl-NL"/>
                 </w:rPr>
               </w:pPr>
-              <w:hyperlink w:anchor="_Toc508013453" w:history="1">
+              <w:hyperlink w:anchor="_Toc508100170" w:history="1">
                 <w:r>
                   <w:rPr>
                     <w:rStyle w:val="Hyperlink"/>
@@ -833,7 +833,7 @@
                     <w:noProof/>
                     <w:webHidden/>
                   </w:rPr>
-                  <w:instrText xml:space="preserve"> PAGEREF _Toc508013453 \h </w:instrText>
+                  <w:instrText xml:space="preserve"> PAGEREF _Toc508100170 \h </w:instrText>
                 </w:r>
                 <w:r>
                   <w:rPr>
@@ -853,7 +853,7 @@
                     <w:noProof/>
                     <w:webHidden/>
                   </w:rPr>
-                  <w:t>4</w:t>
+                  <w:t>5</w:t>
                 </w:r>
                 <w:r>
                   <w:rPr>
@@ -876,7 +876,7 @@
                   <w:lang w:eastAsia="nl-NL"/>
                 </w:rPr>
               </w:pPr>
-              <w:hyperlink w:anchor="_Toc508013454" w:history="1">
+              <w:hyperlink w:anchor="_Toc508100171" w:history="1">
                 <w:r>
                   <w:rPr>
                     <w:rStyle w:val="Hyperlink"/>
@@ -903,7 +903,7 @@
                     <w:noProof/>
                     <w:webHidden/>
                   </w:rPr>
-                  <w:instrText xml:space="preserve"> PAGEREF _Toc508013454 \h </w:instrText>
+                  <w:instrText xml:space="preserve"> PAGEREF _Toc508100171 \h </w:instrText>
                 </w:r>
                 <w:r>
                   <w:rPr>
@@ -923,7 +923,7 @@
                     <w:noProof/>
                     <w:webHidden/>
                   </w:rPr>
-                  <w:t>7</w:t>
+                  <w:t>8</w:t>
                 </w:r>
                 <w:r>
                   <w:rPr>
@@ -946,13 +946,13 @@
                   <w:lang w:eastAsia="nl-NL"/>
                 </w:rPr>
               </w:pPr>
-              <w:hyperlink w:anchor="_Toc508013455" w:history="1">
+              <w:hyperlink w:anchor="_Toc508100172" w:history="1">
                 <w:r>
                   <w:rPr>
                     <w:rStyle w:val="Hyperlink"/>
                     <w:noProof/>
                   </w:rPr>
-                  <w:t>5. UML (klassen ontwerp)</w:t>
+                  <w:t>5. UML klassen diagram</w:t>
                 </w:r>
                 <w:r>
                   <w:rPr>
@@ -973,7 +973,7 @@
                     <w:noProof/>
                     <w:webHidden/>
                   </w:rPr>
-                  <w:instrText xml:space="preserve"> PAGEREF _Toc508013455 \h </w:instrText>
+                  <w:instrText xml:space="preserve"> PAGEREF _Toc508100172 \h </w:instrText>
                 </w:r>
                 <w:r>
                   <w:rPr>
@@ -993,7 +993,147 @@
                     <w:noProof/>
                     <w:webHidden/>
                   </w:rPr>
-                  <w:t>11</w:t>
+                  <w:t>12</w:t>
+                </w:r>
+                <w:r>
+                  <w:rPr>
+                    <w:noProof/>
+                    <w:webHidden/>
+                  </w:rPr>
+                  <w:fldChar w:fldCharType="end"/>
+                </w:r>
+              </w:hyperlink>
+            </w:p>
+            <w:p>
+              <w:pPr>
+                <w:pStyle w:val="Inhopg1"/>
+                <w:tabs>
+                  <w:tab w:val="right" w:leader="dot" w:pos="9062"/>
+                </w:tabs>
+                <w:rPr>
+                  <w:rFonts w:asciiTheme="minorHAnsi" w:eastAsiaTheme="minorEastAsia" w:hAnsiTheme="minorHAnsi"/>
+                  <w:noProof/>
+                  <w:lang w:eastAsia="nl-NL"/>
+                </w:rPr>
+              </w:pPr>
+              <w:hyperlink w:anchor="_Toc508100173" w:history="1">
+                <w:r>
+                  <w:rPr>
+                    <w:rStyle w:val="Hyperlink"/>
+                    <w:noProof/>
+                  </w:rPr>
+                  <w:t>6. ER diagram</w:t>
+                </w:r>
+                <w:r>
+                  <w:rPr>
+                    <w:noProof/>
+                    <w:webHidden/>
+                  </w:rPr>
+                  <w:tab/>
+                </w:r>
+                <w:r>
+                  <w:rPr>
+                    <w:noProof/>
+                    <w:webHidden/>
+                  </w:rPr>
+                  <w:fldChar w:fldCharType="begin"/>
+                </w:r>
+                <w:r>
+                  <w:rPr>
+                    <w:noProof/>
+                    <w:webHidden/>
+                  </w:rPr>
+                  <w:instrText xml:space="preserve"> PAGEREF _Toc508100173 \h </w:instrText>
+                </w:r>
+                <w:r>
+                  <w:rPr>
+                    <w:noProof/>
+                    <w:webHidden/>
+                  </w:rPr>
+                </w:r>
+                <w:r>
+                  <w:rPr>
+                    <w:noProof/>
+                    <w:webHidden/>
+                  </w:rPr>
+                  <w:fldChar w:fldCharType="separate"/>
+                </w:r>
+                <w:r>
+                  <w:rPr>
+                    <w:noProof/>
+                    <w:webHidden/>
+                  </w:rPr>
+                  <w:t>13</w:t>
+                </w:r>
+                <w:r>
+                  <w:rPr>
+                    <w:noProof/>
+                    <w:webHidden/>
+                  </w:rPr>
+                  <w:fldChar w:fldCharType="end"/>
+                </w:r>
+              </w:hyperlink>
+            </w:p>
+            <w:p>
+              <w:pPr>
+                <w:pStyle w:val="Inhopg1"/>
+                <w:tabs>
+                  <w:tab w:val="right" w:leader="dot" w:pos="9062"/>
+                </w:tabs>
+                <w:rPr>
+                  <w:rFonts w:asciiTheme="minorHAnsi" w:eastAsiaTheme="minorEastAsia" w:hAnsiTheme="minorHAnsi"/>
+                  <w:noProof/>
+                  <w:lang w:eastAsia="nl-NL"/>
+                </w:rPr>
+              </w:pPr>
+              <w:hyperlink w:anchor="_Toc508100174" w:history="1">
+                <w:r>
+                  <w:rPr>
+                    <w:rStyle w:val="Hyperlink"/>
+                    <w:noProof/>
+                  </w:rPr>
+                  <w:t>7. Database ontwerp</w:t>
+                </w:r>
+                <w:r>
+                  <w:rPr>
+                    <w:noProof/>
+                    <w:webHidden/>
+                  </w:rPr>
+                  <w:tab/>
+                </w:r>
+                <w:r>
+                  <w:rPr>
+                    <w:noProof/>
+                    <w:webHidden/>
+                  </w:rPr>
+                  <w:fldChar w:fldCharType="begin"/>
+                </w:r>
+                <w:r>
+                  <w:rPr>
+                    <w:noProof/>
+                    <w:webHidden/>
+                  </w:rPr>
+                  <w:instrText xml:space="preserve"> PAGEREF _Toc508100174 \h </w:instrText>
+                </w:r>
+                <w:r>
+                  <w:rPr>
+                    <w:noProof/>
+                    <w:webHidden/>
+                  </w:rPr>
+                </w:r>
+                <w:r>
+                  <w:rPr>
+                    <w:noProof/>
+                    <w:webHidden/>
+                  </w:rPr>
+                  <w:fldChar w:fldCharType="separate"/>
+                </w:r>
+                <w:r>
+                  <w:rPr>
+                    <w:noProof/>
+                    <w:webHidden/>
+                  </w:rPr>
+                  <w:t>14</w:t>
                 </w:r>
                 <w:r>
                   <w:rPr>
@@ -1043,6 +1183,8 @@
               <w:szCs w:val="28"/>
             </w:rPr>
           </w:pPr>
+          <w:bookmarkStart w:id="0" w:name="_GoBack"/>
+          <w:bookmarkEnd w:id="0"/>
         </w:p>
         <w:p>
           <w:pPr>
@@ -1270,12 +1412,12 @@
           <w:pPr>
             <w:pStyle w:val="Kop1"/>
           </w:pPr>
-          <w:bookmarkStart w:id="0" w:name="_Toc508013451"/>
+          <w:bookmarkStart w:id="1" w:name="_Toc508100168"/>
           <w:r>
             <w:lastRenderedPageBreak/>
             <w:t>1. Inleiding</w:t>
           </w:r>
-          <w:bookmarkEnd w:id="0"/>
+          <w:bookmarkEnd w:id="1"/>
         </w:p>
         <w:p>
           <w:pPr>
@@ -1299,7 +1441,7 @@
           <w:pPr>
             <w:pStyle w:val="Kop1"/>
           </w:pPr>
-          <w:bookmarkStart w:id="1" w:name="_Toc508013452"/>
+          <w:bookmarkStart w:id="2" w:name="_Toc508100169"/>
           <w:r>
             <w:lastRenderedPageBreak/>
             <w:t>2</w:t>
@@ -1313,7 +1455,7 @@
           <w:r>
             <w:t>equirements</w:t>
           </w:r>
-          <w:bookmarkEnd w:id="1"/>
+          <w:bookmarkEnd w:id="2"/>
         </w:p>
         <w:p>
           <w:r>
@@ -1372,94 +1514,6 @@
               <w:b/>
             </w:rPr>
             <w:t>W</w:t>
-          </w:r>
-        </w:p>
-        <w:p>
-          <w:pPr>
-            <w:ind w:left="705" w:hanging="705"/>
-            <w:rPr>
-              <w:b/>
-            </w:rPr>
-          </w:pPr>
-          <w:r>
-            <w:rPr>
-              <w:b/>
-            </w:rPr>
-            <w:t>FR-0</w:t>
-          </w:r>
-          <w:r>
-            <w:rPr>
-              <w:b/>
-            </w:rPr>
-            <w:t>1</w:t>
-          </w:r>
-          <w:r>
-            <w:tab/>
-            <w:t>E-mail integratie.</w:t>
-          </w:r>
-          <w:r>
-            <w:tab/>
-          </w:r>
-          <w:r>
-            <w:tab/>
-          </w:r>
-          <w:r>
-            <w:tab/>
-          </w:r>
-          <w:r>
-            <w:tab/>
-          </w:r>
-          <w:r>
-            <w:tab/>
-          </w:r>
-          <w:r>
-            <w:tab/>
-          </w:r>
-          <w:r>
-            <w:tab/>
-          </w:r>
-          <w:r>
-            <w:tab/>
-          </w:r>
-          <w:r>
-            <w:tab/>
-          </w:r>
-          <w:r>
-            <w:rPr>
-              <w:b/>
-            </w:rPr>
-            <w:t>M</w:t>
-          </w:r>
-          <w:r>
-            <w:rPr>
-              <w:b/>
-            </w:rPr>
-            <w:br/>
-          </w:r>
-          <w:r>
-            <w:rPr>
-              <w:b/>
-            </w:rPr>
-            <w:t>B-01.1</w:t>
-          </w:r>
-          <w:r>
-            <w:tab/>
-          </w:r>
-          <w:r>
-            <w:t>Ondersteund alleen IMAP mail adressen.</w:t>
-          </w:r>
-          <w:r>
-            <w:br/>
-          </w:r>
-          <w:r>
-            <w:rPr>
-              <w:b/>
-            </w:rPr>
-            <w:t>K-01.1</w:t>
-          </w:r>
-          <w:r>
-            <w:tab/>
-            <w:t>Er moeten meerderen mail adressen verbonden kunnen worden.</w:t>
           </w:r>
         </w:p>
         <w:p>
@@ -1470,43 +1524,36 @@
             <w:rPr>
               <w:b/>
             </w:rPr>
-            <w:t>FR-02</w:t>
-          </w:r>
-          <w:r>
-            <w:tab/>
-            <w:t>Login, registreer.</w:t>
-          </w:r>
-          <w:r>
-            <w:tab/>
-          </w:r>
-          <w:r>
-            <w:tab/>
-          </w:r>
-          <w:r>
-            <w:tab/>
-          </w:r>
-          <w:r>
-            <w:tab/>
-          </w:r>
-          <w:r>
-            <w:tab/>
-          </w:r>
-          <w:r>
-            <w:tab/>
-          </w:r>
-          <w:r>
-            <w:tab/>
-          </w:r>
-          <w:r>
-            <w:tab/>
-          </w:r>
-          <w:r>
-            <w:tab/>
+            <w:t>FR-0</w:t>
           </w:r>
           <w:r>
             <w:rPr>
               <w:b/>
             </w:rPr>
+            <w:t>1</w:t>
+          </w:r>
+          <w:r>
+            <w:tab/>
+          </w:r>
+          <w:r>
+            <w:t>Gebruiker moet een e-mail adres kunnen toevoegen.</w:t>
+          </w:r>
+          <w:r>
+            <w:tab/>
+          </w:r>
+          <w:r>
+            <w:tab/>
+          </w:r>
+          <w:r>
+            <w:tab/>
+          </w:r>
+          <w:r>
+            <w:tab/>
+          </w:r>
+          <w:r>
+            <w:rPr>
+              <w:b/>
+            </w:rPr>
             <w:t>M</w:t>
           </w:r>
           <w:r>
@@ -1519,109 +1566,26 @@
             <w:rPr>
               <w:b/>
             </w:rPr>
-            <w:t>B-0</w:t>
+            <w:t>B-01.1</w:t>
+          </w:r>
+          <w:r>
+            <w:tab/>
+          </w:r>
+          <w:r>
+            <w:t>Ondersteund alleen IMAP mail adressen.</w:t>
+          </w:r>
+          <w:r>
+            <w:br/>
           </w:r>
           <w:r>
             <w:rPr>
               <w:b/>
             </w:rPr>
-            <w:t>2</w:t>
-          </w:r>
-          <w:r>
-            <w:rPr>
-              <w:b/>
-            </w:rPr>
-            <w:t>.1</w:t>
-          </w:r>
-          <w:r>
-            <w:tab/>
-          </w:r>
-          <w:r>
-            <w:t>Maar 1 account per email mogelijk.</w:t>
-          </w:r>
-          <w:r>
-            <w:br/>
-          </w:r>
-          <w:r>
-            <w:rPr>
-              <w:b/>
-            </w:rPr>
-            <w:t>B-02.2</w:t>
-          </w:r>
-          <w:r>
-            <w:tab/>
-            <w:t>Alle velden bij registratie moeten worden ingevuld.</w:t>
-          </w:r>
-          <w:r>
-            <w:br/>
-          </w:r>
-          <w:r>
-            <w:rPr>
-              <w:b/>
-            </w:rPr>
-            <w:t>K-0</w:t>
-          </w:r>
-          <w:r>
-            <w:rPr>
-              <w:b/>
-            </w:rPr>
-            <w:t>2</w:t>
-          </w:r>
-          <w:r>
-            <w:rPr>
-              <w:b/>
-            </w:rPr>
-            <w:t>.1</w:t>
-          </w:r>
-          <w:r>
-            <w:rPr>
-              <w:b/>
-            </w:rPr>
-            <w:tab/>
-          </w:r>
-          <w:r>
-            <w:t xml:space="preserve">Wachtwoord moet </w:t>
-          </w:r>
-          <w:proofErr w:type="spellStart"/>
-          <w:r>
-            <w:t>encrypt</w:t>
-          </w:r>
-          <w:proofErr w:type="spellEnd"/>
-          <w:r>
-            <w:t xml:space="preserve"> worden.</w:t>
-          </w:r>
-        </w:p>
-        <w:p>
-          <w:r>
-            <w:rPr>
-              <w:b/>
-            </w:rPr>
-            <w:t>FR-03</w:t>
-          </w:r>
-          <w:r>
-            <w:tab/>
-            <w:t>Klant toevoegen met alle benodigde informatie.</w:t>
-          </w:r>
-          <w:r>
-            <w:tab/>
-          </w:r>
-          <w:r>
-            <w:tab/>
-          </w:r>
-          <w:r>
-            <w:tab/>
-          </w:r>
-          <w:r>
-            <w:tab/>
-          </w:r>
-          <w:r>
-            <w:tab/>
-          </w:r>
-          <w:r>
-            <w:rPr>
-              <w:b/>
-            </w:rPr>
-            <w:t>M</w:t>
+            <w:t>K-01.1</w:t>
+          </w:r>
+          <w:r>
+            <w:tab/>
+            <w:t>Er moeten meerderen mail adressen verbonden kunnen worden.</w:t>
           </w:r>
         </w:p>
         <w:p>
@@ -1632,40 +1596,42 @@
             <w:rPr>
               <w:b/>
             </w:rPr>
-            <w:t>FR-04</w:t>
-          </w:r>
-          <w:r>
-            <w:tab/>
-            <w:t>Overzicht van alle klanten.</w:t>
-          </w:r>
-          <w:r>
-            <w:tab/>
-          </w:r>
-          <w:r>
-            <w:tab/>
-          </w:r>
-          <w:r>
-            <w:tab/>
-          </w:r>
-          <w:r>
-            <w:tab/>
-          </w:r>
-          <w:r>
-            <w:tab/>
-          </w:r>
-          <w:r>
-            <w:tab/>
-          </w:r>
-          <w:r>
-            <w:tab/>
-          </w:r>
-          <w:r>
-            <w:tab/>
+            <w:t>FR-02</w:t>
           </w:r>
           <w:r>
             <w:rPr>
               <w:b/>
             </w:rPr>
+            <w:tab/>
+          </w:r>
+          <w:r>
+            <w:t>Gebruiker moet kunnen inloggen.</w:t>
+          </w:r>
+          <w:r>
+            <w:tab/>
+          </w:r>
+          <w:r>
+            <w:tab/>
+          </w:r>
+          <w:r>
+            <w:tab/>
+          </w:r>
+          <w:r>
+            <w:tab/>
+          </w:r>
+          <w:r>
+            <w:tab/>
+          </w:r>
+          <w:r>
+            <w:tab/>
+          </w:r>
+          <w:r>
+            <w:tab/>
+          </w:r>
+          <w:r>
+            <w:rPr>
+              <w:b/>
+            </w:rPr>
             <w:t>M</w:t>
           </w:r>
           <w:r>
@@ -1673,603 +1639,884 @@
               <w:b/>
             </w:rPr>
             <w:br/>
+            <w:t>K-02.1</w:t>
           </w:r>
           <w:r>
             <w:rPr>
               <w:b/>
             </w:rPr>
             <w:tab/>
-            <w:t>B-04.1</w:t>
-          </w:r>
-          <w:r>
-            <w:rPr>
-              <w:b/>
-            </w:rPr>
-            <w:tab/>
-          </w:r>
-          <w:r>
-            <w:t>Klanten overzicht is op Alfabetische volgorde.</w:t>
-          </w:r>
-          <w:r>
-            <w:br/>
-          </w:r>
-          <w:r>
-            <w:rPr>
-              <w:b/>
-            </w:rPr>
-            <w:t xml:space="preserve">K-04.1 </w:t>
-          </w:r>
-          <w:r>
-            <w:t xml:space="preserve">Er kan op klant/bedrijf naam worden gezocht. </w:t>
-          </w:r>
-        </w:p>
-        <w:p>
-          <w:r>
-            <w:rPr>
-              <w:b/>
-            </w:rPr>
-            <w:t>FR-05</w:t>
-          </w:r>
-          <w:r>
-            <w:tab/>
-            <w:t>Overzicht alle mailtjes.</w:t>
-          </w:r>
-          <w:r>
-            <w:tab/>
-          </w:r>
-          <w:r>
-            <w:tab/>
-          </w:r>
-          <w:r>
-            <w:tab/>
-          </w:r>
-          <w:r>
-            <w:tab/>
-          </w:r>
-          <w:r>
-            <w:tab/>
-          </w:r>
-          <w:r>
-            <w:tab/>
-          </w:r>
-          <w:r>
-            <w:tab/>
-          </w:r>
-          <w:r>
-            <w:tab/>
-          </w:r>
-          <w:r>
-            <w:rPr>
-              <w:b/>
-            </w:rPr>
-            <w:t>M</w:t>
-          </w:r>
-          <w:r>
-            <w:rPr>
-              <w:b/>
-            </w:rPr>
-            <w:br/>
-          </w:r>
-          <w:r>
-            <w:rPr>
-              <w:b/>
-            </w:rPr>
-            <w:tab/>
-            <w:t>B-05.1</w:t>
-          </w:r>
-          <w:r>
-            <w:tab/>
-            <w:t>Overzicht e-mails is per mail adres.</w:t>
-          </w:r>
-          <w:r>
-            <w:br/>
-          </w:r>
-          <w:r>
-            <w:tab/>
-          </w:r>
-          <w:r>
-            <w:rPr>
-              <w:b/>
-            </w:rPr>
-            <w:t xml:space="preserve">B-05.2 </w:t>
-          </w:r>
-          <w:r>
-            <w:t xml:space="preserve">E-mails </w:t>
-          </w:r>
-          <w:r>
-            <w:t>overzicht is op datum gesorteerd.</w:t>
-          </w:r>
-          <w:r>
-            <w:br/>
-          </w:r>
-          <w:r>
-            <w:tab/>
-          </w:r>
-          <w:r>
-            <w:rPr>
-              <w:b/>
-            </w:rPr>
-            <w:t>K-05.1</w:t>
-          </w:r>
-          <w:r>
-            <w:rPr>
-              <w:b/>
-            </w:rPr>
-            <w:tab/>
-          </w:r>
-          <w:r>
-            <w:t>Er kan op afzender en of onderwerp e-mail worden gezocht.</w:t>
-          </w:r>
-        </w:p>
-        <w:p>
-          <w:r>
-            <w:rPr>
-              <w:b/>
-            </w:rPr>
-            <w:t>FR-06</w:t>
-          </w:r>
-          <w:r>
-            <w:tab/>
-            <w:t>Mailtjes aan klanten kunnen koppelen.</w:t>
-          </w:r>
-          <w:r>
-            <w:tab/>
-          </w:r>
-          <w:r>
-            <w:tab/>
-          </w:r>
-          <w:r>
-            <w:tab/>
-          </w:r>
-          <w:r>
-            <w:tab/>
-          </w:r>
-          <w:r>
-            <w:tab/>
-          </w:r>
-          <w:r>
-            <w:tab/>
-          </w:r>
-          <w:r>
-            <w:rPr>
-              <w:b/>
-            </w:rPr>
-            <w:t>S</w:t>
-          </w:r>
-          <w:r>
-            <w:rPr>
-              <w:b/>
-            </w:rPr>
-            <w:br/>
-          </w:r>
-          <w:r>
-            <w:rPr>
-              <w:b/>
-            </w:rPr>
-            <w:tab/>
-            <w:t>B-</w:t>
-          </w:r>
-          <w:r>
-            <w:rPr>
-              <w:b/>
-            </w:rPr>
-            <w:t>06.1</w:t>
-          </w:r>
-          <w:r>
-            <w:rPr>
-              <w:b/>
-            </w:rPr>
-            <w:tab/>
-          </w:r>
-          <w:r>
-            <w:t>Een e-mail kan maar aan een klant gekoppeld worden.</w:t>
-          </w:r>
-        </w:p>
-        <w:p>
-          <w:r>
-            <w:rPr>
-              <w:b/>
-            </w:rPr>
-            <w:t>FR-07</w:t>
-          </w:r>
-          <w:r>
-            <w:tab/>
-            <w:t>Documenten/bestanden aan klanten kunnen koppelen.</w:t>
-          </w:r>
-          <w:r>
-            <w:tab/>
-          </w:r>
-          <w:r>
-            <w:tab/>
-          </w:r>
-          <w:r>
-            <w:tab/>
-          </w:r>
-          <w:r>
-            <w:tab/>
-          </w:r>
-          <w:r>
-            <w:rPr>
-              <w:b/>
-            </w:rPr>
-            <w:t>S</w:t>
-          </w:r>
-        </w:p>
-        <w:p>
-          <w:r>
-            <w:rPr>
-              <w:b/>
-            </w:rPr>
-            <w:t>FR-08</w:t>
-          </w:r>
-          <w:r>
-            <w:tab/>
-            <w:t>Elke klant heeft een eigen agenda waar je taken etc. voor kan aanmaken.</w:t>
-          </w:r>
-          <w:r>
-            <w:tab/>
-          </w:r>
-          <w:r>
-            <w:rPr>
-              <w:b/>
-            </w:rPr>
-            <w:t>S</w:t>
-          </w:r>
-        </w:p>
-        <w:p>
-          <w:r>
-            <w:rPr>
-              <w:b/>
-            </w:rPr>
-            <w:t>FR-09</w:t>
-          </w:r>
-          <w:r>
-            <w:t xml:space="preserve"> </w:t>
-          </w:r>
-          <w:r>
-            <w:tab/>
-          </w:r>
-          <w:r>
-            <w:t>Zoek e-mail optie</w:t>
-          </w:r>
-          <w:r>
-            <w:t>.</w:t>
-          </w:r>
-          <w:r>
-            <w:tab/>
-          </w:r>
-          <w:r>
-            <w:tab/>
-          </w:r>
-          <w:r>
-            <w:tab/>
-          </w:r>
-          <w:r>
-            <w:tab/>
-          </w:r>
-          <w:r>
-            <w:tab/>
-          </w:r>
-          <w:r>
-            <w:tab/>
-          </w:r>
-          <w:r>
-            <w:tab/>
-          </w:r>
-          <w:r>
-            <w:tab/>
-          </w:r>
-          <w:r>
-            <w:tab/>
-          </w:r>
-          <w:r>
-            <w:rPr>
-              <w:b/>
-            </w:rPr>
-            <w:t>C</w:t>
-          </w:r>
-          <w:r>
-            <w:rPr>
-              <w:b/>
-            </w:rPr>
-            <w:br/>
-          </w:r>
-          <w:r>
-            <w:rPr>
-              <w:b/>
-            </w:rPr>
-            <w:tab/>
-            <w:t>B-09.1</w:t>
-          </w:r>
-          <w:r>
-            <w:rPr>
-              <w:b/>
-            </w:rPr>
-            <w:tab/>
-          </w:r>
-          <w:r>
-            <w:t>Alleen op onderwerp en afzender gezocht worden.</w:t>
-          </w:r>
-        </w:p>
-        <w:p>
-          <w:r>
-            <w:rPr>
-              <w:b/>
-            </w:rPr>
-            <w:t>FR-10</w:t>
-          </w:r>
-          <w:r>
-            <w:t xml:space="preserve"> </w:t>
-          </w:r>
-          <w:r>
-            <w:tab/>
-            <w:t>Documenten &amp; bestanden opslag in de cloud</w:t>
-          </w:r>
-          <w:r>
-            <w:tab/>
-          </w:r>
-          <w:r>
-            <w:tab/>
-          </w:r>
-          <w:r>
-            <w:tab/>
-          </w:r>
-          <w:r>
-            <w:tab/>
-          </w:r>
-          <w:r>
-            <w:tab/>
-          </w:r>
-          <w:r>
-            <w:rPr>
-              <w:b/>
-            </w:rPr>
-            <w:t>C</w:t>
-          </w:r>
-          <w:r>
-            <w:rPr>
-              <w:b/>
-            </w:rPr>
-            <w:br/>
-          </w:r>
-          <w:r>
-            <w:rPr>
-              <w:b/>
-            </w:rPr>
-            <w:tab/>
-            <w:t>B-10.1</w:t>
-          </w:r>
-          <w:r>
-            <w:rPr>
-              <w:b/>
-            </w:rPr>
-            <w:tab/>
-          </w:r>
-          <w:r>
-            <w:t>Eigen drive nodig.</w:t>
-          </w:r>
-          <w:r>
-            <w:br/>
-          </w:r>
-          <w:r>
-            <w:tab/>
-          </w:r>
-          <w:r>
-            <w:rPr>
-              <w:b/>
-            </w:rPr>
-            <w:t xml:space="preserve">B-10.2 </w:t>
-          </w:r>
-          <w:r>
-            <w:t>Gebruiker moet zelf synchroniseren.</w:t>
-          </w:r>
-        </w:p>
-        <w:p>
-          <w:r>
-            <w:rPr>
-              <w:b/>
-            </w:rPr>
-            <w:t>FR-11</w:t>
-          </w:r>
-          <w:r>
-            <w:t xml:space="preserve"> </w:t>
-          </w:r>
-          <w:r>
-            <w:tab/>
-          </w:r>
-          <w:r>
-            <w:t>E-mail verzenden.</w:t>
-          </w:r>
-          <w:r>
-            <w:tab/>
-          </w:r>
-          <w:r>
-            <w:tab/>
-          </w:r>
-          <w:r>
-            <w:tab/>
-          </w:r>
-          <w:r>
-            <w:tab/>
-          </w:r>
-          <w:r>
-            <w:tab/>
-          </w:r>
-          <w:r>
-            <w:tab/>
-          </w:r>
-          <w:r>
-            <w:tab/>
-          </w:r>
-          <w:r>
-            <w:tab/>
-          </w:r>
-          <w:r>
-            <w:tab/>
-          </w:r>
-          <w:r>
-            <w:rPr>
-              <w:b/>
-            </w:rPr>
-            <w:t>W</w:t>
-          </w:r>
-        </w:p>
-        <w:p>
-          <w:r>
-            <w:rPr>
-              <w:b/>
-            </w:rPr>
-            <w:t>FR-12</w:t>
-          </w:r>
-          <w:r>
-            <w:t xml:space="preserve"> </w:t>
-          </w:r>
-          <w:r>
-            <w:tab/>
-            <w:t>Crossplatform</w:t>
-          </w:r>
-          <w:r>
-            <w:tab/>
-          </w:r>
-          <w:r>
-            <w:tab/>
-          </w:r>
-          <w:r>
-            <w:tab/>
-          </w:r>
-          <w:r>
-            <w:tab/>
-          </w:r>
-          <w:r>
-            <w:tab/>
-          </w:r>
-          <w:r>
-            <w:tab/>
-          </w:r>
-          <w:r>
-            <w:tab/>
-          </w:r>
-          <w:r>
-            <w:tab/>
-          </w:r>
-          <w:r>
-            <w:tab/>
-          </w:r>
-          <w:r>
-            <w:rPr>
-              <w:b/>
-            </w:rPr>
-            <w:t>W</w:t>
-          </w:r>
-        </w:p>
-        <w:p>
-          <w:r>
-            <w:rPr>
-              <w:b/>
-            </w:rPr>
-            <w:t>FR-13</w:t>
-          </w:r>
-          <w:r>
-            <w:tab/>
-            <w:t>Verzenden van SMS berichten</w:t>
-          </w:r>
-          <w:r>
-            <w:tab/>
-          </w:r>
-          <w:r>
-            <w:tab/>
-          </w:r>
-          <w:r>
-            <w:tab/>
-          </w:r>
-          <w:r>
-            <w:tab/>
-          </w:r>
-          <w:r>
-            <w:tab/>
-          </w:r>
-          <w:r>
-            <w:tab/>
-          </w:r>
-          <w:r>
-            <w:tab/>
-          </w:r>
-          <w:r>
-            <w:rPr>
-              <w:b/>
-            </w:rPr>
-            <w:t>W</w:t>
-          </w:r>
-        </w:p>
-        <w:p>
-          <w:r>
-            <w:rPr>
-              <w:b/>
-            </w:rPr>
-            <w:t>FR-14</w:t>
-          </w:r>
-          <w:r>
-            <w:tab/>
-            <w:t>Ingeplande SMS berichten</w:t>
-          </w:r>
-          <w:r>
-            <w:tab/>
-          </w:r>
-          <w:r>
-            <w:tab/>
-          </w:r>
-          <w:r>
-            <w:tab/>
-          </w:r>
-          <w:r>
-            <w:tab/>
-          </w:r>
-          <w:r>
-            <w:tab/>
-          </w:r>
-          <w:r>
-            <w:tab/>
-          </w:r>
-          <w:r>
-            <w:tab/>
-          </w:r>
-          <w:r>
-            <w:tab/>
-          </w:r>
-          <w:r>
-            <w:rPr>
-              <w:b/>
-            </w:rPr>
-            <w:t>W</w:t>
+          </w:r>
+          <w:r>
+            <w:t>Inloggen met e-mail en wachtwoord.</w:t>
           </w:r>
         </w:p>
         <w:p>
           <w:pPr>
+            <w:ind w:left="705" w:hanging="705"/>
+          </w:pPr>
+          <w:r>
             <w:rPr>
               <w:b/>
             </w:rPr>
+            <w:t>FR-03</w:t>
+          </w:r>
+          <w:r>
+            <w:rPr>
+              <w:b/>
+            </w:rPr>
+            <w:tab/>
+          </w:r>
+          <w:r>
+            <w:t>Gebruiker moet kunnen registreren</w:t>
+          </w:r>
+          <w:r>
+            <w:tab/>
+          </w:r>
+          <w:r>
+            <w:tab/>
+          </w:r>
+          <w:r>
+            <w:tab/>
+          </w:r>
+          <w:r>
+            <w:tab/>
+          </w:r>
+          <w:r>
+            <w:tab/>
+          </w:r>
+          <w:r>
+            <w:tab/>
+          </w:r>
+          <w:r>
+            <w:tab/>
+          </w:r>
+          <w:r>
+            <w:rPr>
+              <w:b/>
+            </w:rPr>
+            <w:t>M</w:t>
+          </w:r>
+          <w:r>
+            <w:rPr>
+              <w:b/>
+            </w:rPr>
+            <w:br/>
+          </w:r>
+          <w:r>
+            <w:tab/>
+          </w:r>
+          <w:r>
+            <w:rPr>
+              <w:b/>
+            </w:rPr>
+            <w:t>B-0</w:t>
+          </w:r>
+          <w:r>
+            <w:rPr>
+              <w:b/>
+            </w:rPr>
+            <w:t>3</w:t>
+          </w:r>
+          <w:r>
+            <w:rPr>
+              <w:b/>
+            </w:rPr>
+            <w:t>.1</w:t>
+          </w:r>
+          <w:r>
+            <w:tab/>
+            <w:t>Maar 1 account per email mogelijk.</w:t>
+          </w:r>
+          <w:r>
+            <w:br/>
+          </w:r>
+          <w:r>
+            <w:rPr>
+              <w:b/>
+            </w:rPr>
+            <w:t>K-03.1</w:t>
+          </w:r>
+          <w:r>
+            <w:tab/>
+            <w:t>Alle velden bij registratie moeten worden ingevuld.</w:t>
+          </w:r>
+          <w:r>
+            <w:br/>
+          </w:r>
+          <w:r>
+            <w:rPr>
+              <w:b/>
+            </w:rPr>
+            <w:t>K-03.2</w:t>
+          </w:r>
+          <w:r>
+            <w:rPr>
+              <w:b/>
+            </w:rPr>
+            <w:tab/>
+          </w:r>
+          <w:r>
+            <w:t>Velden die moeten worden ingevuld:</w:t>
+          </w:r>
+          <w:r>
+            <w:br/>
+          </w:r>
+          <w:r>
+            <w:tab/>
+          </w:r>
+          <w:r>
+            <w:tab/>
+            <w:t>- Naam</w:t>
+          </w:r>
+          <w:r>
+            <w:br/>
+          </w:r>
+          <w:r>
+            <w:tab/>
+          </w:r>
+          <w:r>
+            <w:tab/>
+            <w:t>- Adres</w:t>
+          </w:r>
+          <w:r>
+            <w:br/>
+          </w:r>
+          <w:r>
+            <w:tab/>
+          </w:r>
+          <w:r>
+            <w:tab/>
+            <w:t>- Email</w:t>
+          </w:r>
+          <w:r>
+            <w:br/>
+          </w:r>
+          <w:r>
+            <w:tab/>
+          </w:r>
+          <w:r>
+            <w:tab/>
+            <w:t>- Wachtwoord</w:t>
+          </w:r>
+        </w:p>
+        <w:p>
+          <w:r>
+            <w:rPr>
+              <w:b/>
+            </w:rPr>
+            <w:t>FR-04</w:t>
+          </w:r>
+          <w:r>
+            <w:tab/>
+          </w:r>
+          <w:r>
+            <w:t>Gebruiker moet een klant kunnen toevoegen.</w:t>
+          </w:r>
+          <w:r>
+            <w:tab/>
+          </w:r>
+          <w:r>
+            <w:tab/>
+          </w:r>
+          <w:r>
+            <w:tab/>
+          </w:r>
+          <w:r>
+            <w:tab/>
+          </w:r>
+          <w:r>
+            <w:tab/>
+          </w:r>
+          <w:r>
+            <w:rPr>
+              <w:b/>
+            </w:rPr>
+            <w:t>M</w:t>
+          </w:r>
+          <w:r>
+            <w:rPr>
+              <w:b/>
+            </w:rPr>
+            <w:br/>
+          </w:r>
+          <w:r>
+            <w:rPr>
+              <w:b/>
+            </w:rPr>
+            <w:tab/>
+            <w:t>B-03.1</w:t>
+          </w:r>
+          <w:r>
+            <w:rPr>
+              <w:b/>
+            </w:rPr>
+            <w:tab/>
+          </w:r>
+        </w:p>
+        <w:p>
+          <w:pPr>
+            <w:ind w:left="705" w:hanging="705"/>
           </w:pPr>
           <w:r>
             <w:rPr>
               <w:b/>
             </w:rPr>
+            <w:t>FR-05</w:t>
+          </w:r>
+          <w:r>
+            <w:tab/>
+            <w:t>Overzicht van alle klanten</w:t>
+          </w:r>
+          <w:r>
+            <w:t xml:space="preserve"> kunnen zien.</w:t>
+          </w:r>
+          <w:r>
+            <w:tab/>
+          </w:r>
+          <w:r>
+            <w:tab/>
+          </w:r>
+          <w:r>
+            <w:tab/>
+          </w:r>
+          <w:r>
+            <w:tab/>
+          </w:r>
+          <w:r>
+            <w:tab/>
+          </w:r>
+          <w:r>
+            <w:tab/>
+          </w:r>
+          <w:r>
+            <w:rPr>
+              <w:b/>
+            </w:rPr>
+            <w:t>M</w:t>
+          </w:r>
+          <w:r>
+            <w:rPr>
+              <w:b/>
+            </w:rPr>
+            <w:br/>
+          </w:r>
+          <w:r>
+            <w:rPr>
+              <w:b/>
+            </w:rPr>
+            <w:tab/>
+            <w:t>B-04.1</w:t>
+          </w:r>
+          <w:r>
+            <w:rPr>
+              <w:b/>
+            </w:rPr>
+            <w:tab/>
+          </w:r>
+          <w:r>
+            <w:t>Klanten overzicht is op Alfabetische volgorde.</w:t>
+          </w:r>
+          <w:r>
+            <w:br/>
+          </w:r>
+          <w:r>
+            <w:rPr>
+              <w:b/>
+            </w:rPr>
+            <w:t xml:space="preserve">K-04.1 </w:t>
+          </w:r>
+          <w:r>
+            <w:t xml:space="preserve">Er kan op klant/bedrijf naam worden gezocht. </w:t>
+          </w:r>
+        </w:p>
+        <w:p>
+          <w:r>
+            <w:rPr>
+              <w:b/>
+            </w:rPr>
+            <w:t>FR-06</w:t>
+          </w:r>
+          <w:r>
+            <w:tab/>
+            <w:t xml:space="preserve">Overzicht </w:t>
+          </w:r>
+          <w:r>
+            <w:t xml:space="preserve">van </w:t>
+          </w:r>
+          <w:r>
+            <w:t xml:space="preserve">alle </w:t>
+          </w:r>
+          <w:r>
+            <w:t>e-mails</w:t>
+          </w:r>
+          <w:r>
+            <w:t xml:space="preserve"> kunnen zien.</w:t>
+          </w:r>
+          <w:r>
+            <w:tab/>
+          </w:r>
+          <w:r>
+            <w:tab/>
+          </w:r>
+          <w:r>
+            <w:tab/>
+          </w:r>
+          <w:r>
+            <w:tab/>
+          </w:r>
+          <w:r>
+            <w:tab/>
+          </w:r>
+          <w:r>
+            <w:tab/>
+          </w:r>
+          <w:r>
+            <w:rPr>
+              <w:b/>
+            </w:rPr>
+            <w:t>M</w:t>
+          </w:r>
+          <w:r>
+            <w:rPr>
+              <w:b/>
+            </w:rPr>
+            <w:br/>
+          </w:r>
+          <w:r>
+            <w:rPr>
+              <w:b/>
+            </w:rPr>
+            <w:tab/>
+            <w:t>B-05.1</w:t>
+          </w:r>
+          <w:r>
+            <w:tab/>
+            <w:t>Overzicht e-mails is per mail adres.</w:t>
+          </w:r>
+          <w:r>
+            <w:br/>
+          </w:r>
+          <w:r>
+            <w:tab/>
+          </w:r>
+          <w:r>
+            <w:rPr>
+              <w:b/>
+            </w:rPr>
+            <w:t xml:space="preserve">B-05.2 </w:t>
+          </w:r>
+          <w:r>
+            <w:t xml:space="preserve">E-mails </w:t>
+          </w:r>
+          <w:r>
+            <w:t>overzicht is op datum gesorteerd.</w:t>
+          </w:r>
+          <w:r>
+            <w:br/>
+          </w:r>
+          <w:r>
+            <w:tab/>
+          </w:r>
+          <w:r>
+            <w:rPr>
+              <w:b/>
+            </w:rPr>
+            <w:t>K-05.1</w:t>
+          </w:r>
+          <w:r>
+            <w:rPr>
+              <w:b/>
+            </w:rPr>
+            <w:tab/>
+          </w:r>
+          <w:r>
+            <w:t>Er kan op afzender en of onderwerp e-mail worden gezocht.</w:t>
+          </w:r>
+        </w:p>
+        <w:p>
+          <w:r>
+            <w:rPr>
+              <w:b/>
+            </w:rPr>
+            <w:t>FR-07</w:t>
+          </w:r>
+          <w:r>
+            <w:tab/>
+          </w:r>
+          <w:r>
+            <w:t xml:space="preserve">Gebruiker </w:t>
+          </w:r>
+          <w:r>
+            <w:t>moet</w:t>
+          </w:r>
+          <w:r>
+            <w:t xml:space="preserve"> </w:t>
+          </w:r>
+          <w:r>
+            <w:t>e-mails</w:t>
+          </w:r>
+          <w:r>
+            <w:t xml:space="preserve"> aan klanten </w:t>
+          </w:r>
+          <w:r>
+            <w:t>kunnen koppelen.</w:t>
+          </w:r>
+          <w:r>
+            <w:tab/>
+          </w:r>
+          <w:r>
+            <w:tab/>
+          </w:r>
+          <w:r>
+            <w:tab/>
+          </w:r>
+          <w:r>
+            <w:tab/>
+          </w:r>
+          <w:r>
+            <w:rPr>
+              <w:b/>
+            </w:rPr>
+            <w:t>S</w:t>
+          </w:r>
+          <w:r>
+            <w:rPr>
+              <w:b/>
+            </w:rPr>
+            <w:br/>
+          </w:r>
+          <w:r>
+            <w:rPr>
+              <w:b/>
+            </w:rPr>
+            <w:tab/>
+            <w:t>B-</w:t>
+          </w:r>
+          <w:r>
+            <w:rPr>
+              <w:b/>
+            </w:rPr>
+            <w:t>06.1</w:t>
+          </w:r>
+          <w:r>
+            <w:rPr>
+              <w:b/>
+            </w:rPr>
+            <w:tab/>
+          </w:r>
+          <w:r>
+            <w:t>Eén e-mail kan maar aan éé</w:t>
+          </w:r>
+          <w:r>
+            <w:t>n klant gekoppeld worden.</w:t>
+          </w:r>
+        </w:p>
+        <w:p>
+          <w:r>
+            <w:rPr>
+              <w:b/>
+            </w:rPr>
+            <w:t>FR-08</w:t>
+          </w:r>
+          <w:r>
+            <w:tab/>
+          </w:r>
+          <w:r>
+            <w:t>Gebruiker moet d</w:t>
+          </w:r>
+          <w:r>
+            <w:t xml:space="preserve">ocumenten/bestanden </w:t>
+          </w:r>
+          <w:r>
+            <w:t>aan klanten kunnen koppelen.</w:t>
+          </w:r>
+          <w:r>
+            <w:tab/>
+          </w:r>
+          <w:r>
+            <w:tab/>
+          </w:r>
+          <w:r>
+            <w:rPr>
+              <w:b/>
+            </w:rPr>
+            <w:t>S</w:t>
+          </w:r>
+        </w:p>
+        <w:p>
+          <w:pPr>
+            <w:rPr>
+              <w:b/>
+            </w:rPr>
+          </w:pPr>
+          <w:r>
+            <w:rPr>
+              <w:b/>
+            </w:rPr>
+            <w:t>FR-09</w:t>
+          </w:r>
+          <w:r>
+            <w:tab/>
+          </w:r>
+          <w:r>
+            <w:t>Gebruiker moet taken kunnen maken voor klanten</w:t>
+          </w:r>
+          <w:r>
+            <w:t>.</w:t>
+          </w:r>
+          <w:r>
+            <w:tab/>
+          </w:r>
+          <w:r>
+            <w:tab/>
+          </w:r>
+          <w:r>
+            <w:tab/>
+          </w:r>
+          <w:r>
+            <w:tab/>
+          </w:r>
+          <w:r>
+            <w:rPr>
+              <w:b/>
+            </w:rPr>
+            <w:t>S</w:t>
+          </w:r>
+        </w:p>
+        <w:p>
+          <w:r>
+            <w:rPr>
+              <w:b/>
+            </w:rPr>
+            <w:t>FR-10</w:t>
+          </w:r>
+          <w:r>
+            <w:tab/>
+            <w:t xml:space="preserve">Gebruiker moet </w:t>
+          </w:r>
+          <w:r>
+            <w:t>afspraken</w:t>
+          </w:r>
+          <w:r>
+            <w:t xml:space="preserve"> kunnen maken voor klanten.</w:t>
+          </w:r>
+          <w:r>
+            <w:tab/>
+          </w:r>
+          <w:r>
+            <w:tab/>
+          </w:r>
+          <w:r>
+            <w:tab/>
+          </w:r>
+          <w:r>
+            <w:tab/>
+          </w:r>
+          <w:r>
+            <w:rPr>
+              <w:b/>
+            </w:rPr>
+            <w:t>S</w:t>
+          </w:r>
+        </w:p>
+        <w:p>
+          <w:r>
+            <w:rPr>
+              <w:b/>
+            </w:rPr>
+            <w:t>FR-11</w:t>
+          </w:r>
+          <w:r>
+            <w:t xml:space="preserve"> </w:t>
+          </w:r>
+          <w:r>
+            <w:tab/>
+          </w:r>
+          <w:r>
+            <w:t>Gebruiker kan e-mails zoeken.</w:t>
+          </w:r>
+          <w:r>
+            <w:tab/>
+          </w:r>
+          <w:r>
+            <w:tab/>
+          </w:r>
+          <w:r>
+            <w:tab/>
+          </w:r>
+          <w:r>
+            <w:tab/>
+          </w:r>
+          <w:r>
+            <w:tab/>
+          </w:r>
+          <w:r>
+            <w:tab/>
+          </w:r>
+          <w:r>
+            <w:tab/>
+          </w:r>
+          <w:r>
+            <w:rPr>
+              <w:b/>
+            </w:rPr>
+            <w:t>C</w:t>
+          </w:r>
+          <w:r>
+            <w:rPr>
+              <w:b/>
+            </w:rPr>
+            <w:br/>
+          </w:r>
+          <w:r>
+            <w:rPr>
+              <w:b/>
+            </w:rPr>
+            <w:tab/>
+            <w:t>B-09.1</w:t>
+          </w:r>
+          <w:r>
+            <w:rPr>
+              <w:b/>
+            </w:rPr>
+            <w:tab/>
+          </w:r>
+          <w:r>
+            <w:t>Alleen op onderwerp en afzender gezocht worden.</w:t>
+          </w:r>
+        </w:p>
+        <w:p>
+          <w:r>
+            <w:rPr>
+              <w:b/>
+            </w:rPr>
+            <w:t>FR-12</w:t>
+          </w:r>
+          <w:r>
+            <w:t xml:space="preserve"> </w:t>
+          </w:r>
+          <w:r>
+            <w:tab/>
+            <w:t xml:space="preserve">Documenten &amp; bestanden </w:t>
+          </w:r>
+          <w:r>
+            <w:t>kunnen worden opgeslagen in de cloud</w:t>
+          </w:r>
+          <w:r>
+            <w:tab/>
+          </w:r>
+          <w:r>
+            <w:tab/>
+          </w:r>
+          <w:r>
+            <w:rPr>
+              <w:b/>
+            </w:rPr>
+            <w:t>C</w:t>
+          </w:r>
+          <w:r>
+            <w:rPr>
+              <w:b/>
+            </w:rPr>
+            <w:br/>
+          </w:r>
+          <w:r>
+            <w:rPr>
+              <w:b/>
+            </w:rPr>
+            <w:tab/>
+            <w:t>B-10.1</w:t>
+          </w:r>
+          <w:r>
+            <w:rPr>
+              <w:b/>
+            </w:rPr>
+            <w:tab/>
+          </w:r>
+          <w:r>
+            <w:t>Eigen drive nodig.</w:t>
+          </w:r>
+          <w:r>
+            <w:br/>
+          </w:r>
+          <w:r>
+            <w:tab/>
+          </w:r>
+          <w:r>
+            <w:rPr>
+              <w:b/>
+            </w:rPr>
+            <w:t xml:space="preserve">B-10.2 </w:t>
+          </w:r>
+          <w:r>
+            <w:t>Gebruiker moet zelf synchroniseren.</w:t>
+          </w:r>
+        </w:p>
+        <w:p/>
+        <w:p/>
+        <w:p/>
+        <w:p/>
+        <w:p/>
+        <w:p/>
+        <w:p>
+          <w:r>
+            <w:rPr>
+              <w:b/>
+            </w:rPr>
+            <w:lastRenderedPageBreak/>
+            <w:t>FR-13</w:t>
+          </w:r>
+          <w:r>
+            <w:t xml:space="preserve"> </w:t>
+          </w:r>
+          <w:r>
+            <w:tab/>
+          </w:r>
+          <w:r>
+            <w:t>Gebruiker kan e</w:t>
+          </w:r>
+          <w:r>
+            <w:t>-mail</w:t>
+          </w:r>
+          <w:r>
+            <w:t>s</w:t>
+          </w:r>
+          <w:r>
+            <w:t xml:space="preserve"> verzenden.</w:t>
+          </w:r>
+          <w:r>
+            <w:tab/>
+          </w:r>
+          <w:r>
+            <w:tab/>
+          </w:r>
+          <w:r>
+            <w:tab/>
+          </w:r>
+          <w:r>
+            <w:tab/>
+          </w:r>
+          <w:r>
+            <w:tab/>
+          </w:r>
+          <w:r>
+            <w:tab/>
+          </w:r>
+          <w:r>
+            <w:tab/>
+          </w:r>
+          <w:r>
+            <w:rPr>
+              <w:b/>
+            </w:rPr>
+            <w:t>W</w:t>
+          </w:r>
+        </w:p>
+        <w:p>
+          <w:r>
+            <w:rPr>
+              <w:b/>
+            </w:rPr>
+            <w:t>FR-14</w:t>
+          </w:r>
+          <w:r>
+            <w:tab/>
+          </w:r>
+          <w:r>
+            <w:t>Gebruiker moeten</w:t>
+          </w:r>
+          <w:r>
+            <w:t xml:space="preserve"> SMS berichten</w:t>
+          </w:r>
+          <w:r>
+            <w:t xml:space="preserve"> kunnen verzenden.</w:t>
+          </w:r>
+          <w:r>
+            <w:tab/>
+          </w:r>
+          <w:r>
+            <w:tab/>
+          </w:r>
+          <w:r>
+            <w:tab/>
+          </w:r>
+          <w:r>
+            <w:tab/>
+          </w:r>
+          <w:r>
+            <w:rPr>
+              <w:b/>
+            </w:rPr>
+            <w:t>W</w:t>
+          </w:r>
+        </w:p>
+        <w:p>
+          <w:r>
+            <w:rPr>
+              <w:b/>
+            </w:rPr>
             <w:t>FR-15</w:t>
           </w:r>
           <w:r>
+            <w:tab/>
+            <w:t xml:space="preserve">Gebruiker moet </w:t>
+          </w:r>
+          <w:r>
+            <w:t>SMS berichten</w:t>
+          </w:r>
+          <w:r>
+            <w:t xml:space="preserve"> kunnen inplannen.</w:t>
+          </w:r>
+          <w:r>
+            <w:tab/>
+          </w:r>
+          <w:r>
+            <w:tab/>
+          </w:r>
+          <w:r>
+            <w:tab/>
+          </w:r>
+          <w:r>
+            <w:tab/>
+          </w:r>
+          <w:r>
+            <w:tab/>
+          </w:r>
+          <w:r>
+            <w:rPr>
+              <w:b/>
+            </w:rPr>
+            <w:t>W</w:t>
+          </w:r>
+        </w:p>
+        <w:p>
+          <w:pPr>
+            <w:rPr>
+              <w:b/>
+            </w:rPr>
+          </w:pPr>
+          <w:r>
+            <w:rPr>
+              <w:b/>
+            </w:rPr>
+            <w:t>FR-16</w:t>
+          </w:r>
+          <w:r>
             <w:t xml:space="preserve"> </w:t>
           </w:r>
           <w:r>
             <w:tab/>
-            <w:t>Agenda sync.</w:t>
-          </w:r>
-          <w:r>
-            <w:tab/>
-          </w:r>
-          <w:r>
-            <w:tab/>
-          </w:r>
-          <w:r>
-            <w:tab/>
+            <w:t xml:space="preserve">Agenda </w:t>
+          </w:r>
+          <w:r>
+            <w:t xml:space="preserve">kan </w:t>
+          </w:r>
+          <w:r>
+            <w:t>gesynct</w:t>
+          </w:r>
+          <w:r>
+            <w:t xml:space="preserve"> worden.</w:t>
           </w:r>
           <w:r>
             <w:tab/>
@@ -2376,7 +2623,7 @@
       <w:pPr>
         <w:pStyle w:val="Kop1"/>
       </w:pPr>
-      <w:bookmarkStart w:id="2" w:name="_Toc508013453"/>
+      <w:bookmarkStart w:id="3" w:name="_Toc508100170"/>
       <w:r>
         <w:lastRenderedPageBreak/>
         <w:t xml:space="preserve">3. User </w:t>
@@ -2393,7 +2640,7 @@
       <w:r>
         <w:t>ntwerpen</w:t>
       </w:r>
-      <w:bookmarkEnd w:id="2"/>
+      <w:bookmarkEnd w:id="3"/>
     </w:p>
     <w:p>
       <w:pPr>
@@ -2407,7 +2654,7 @@
           <w:lang w:eastAsia="nl-NL"/>
         </w:rPr>
         <w:drawing>
-          <wp:inline distT="0" distB="0" distL="0" distR="0">
+          <wp:inline distT="0" distB="0" distL="0" distR="0" wp14:anchorId="43DFB6D2" wp14:editId="78756290">
             <wp:extent cx="5745480" cy="3226435"/>
             <wp:effectExtent l="0" t="0" r="7620" b="0"/>
             <wp:docPr id="2" name="Afbeelding 2"/>
@@ -2463,27 +2710,14 @@
       <w:r>
         <w:t xml:space="preserve">Klanten informatie pagina </w:t>
       </w:r>
-      <w:r>
-        <w:fldChar w:fldCharType="begin"/>
-      </w:r>
-      <w:r>
-        <w:instrText xml:space="preserve"> SEQ Klanten_informatie_pagina \* ARABIC </w:instrText>
-      </w:r>
-      <w:r>
-        <w:fldChar w:fldCharType="separate"/>
-      </w:r>
-      <w:r>
-        <w:rPr>
-          <w:noProof/>
-        </w:rPr>
-        <w:t>1</w:t>
-      </w:r>
-      <w:r>
-        <w:rPr>
-          <w:noProof/>
-        </w:rPr>
-        <w:fldChar w:fldCharType="end"/>
-      </w:r>
+      <w:fldSimple w:instr=" SEQ Klanten_informatie_pagina \* ARABIC ">
+        <w:r>
+          <w:rPr>
+            <w:noProof/>
+          </w:rPr>
+          <w:t>1</w:t>
+        </w:r>
+      </w:fldSimple>
     </w:p>
     <w:p/>
     <w:p/>
@@ -2498,7 +2732,7 @@
           <w:lang w:eastAsia="nl-NL"/>
         </w:rPr>
         <w:drawing>
-          <wp:inline distT="0" distB="0" distL="0" distR="0">
+          <wp:inline distT="0" distB="0" distL="0" distR="0" wp14:anchorId="4A532B11" wp14:editId="73A815A5">
             <wp:extent cx="5745480" cy="3226435"/>
             <wp:effectExtent l="0" t="0" r="7620" b="0"/>
             <wp:docPr id="4" name="Afbeelding 4"/>
@@ -2554,27 +2788,14 @@
       <w:r>
         <w:t xml:space="preserve">Klanten e-mail pagina </w:t>
       </w:r>
-      <w:r>
-        <w:fldChar w:fldCharType="begin"/>
-      </w:r>
-      <w:r>
-        <w:instrText xml:space="preserve"> SEQ Klanten_e-mail_pagina \* ARABIC </w:instrText>
-      </w:r>
-      <w:r>
-        <w:fldChar w:fldCharType="separate"/>
-      </w:r>
-      <w:r>
-        <w:rPr>
-          <w:noProof/>
-        </w:rPr>
-        <w:t>1</w:t>
-      </w:r>
-      <w:r>
-        <w:rPr>
-          <w:noProof/>
-        </w:rPr>
-        <w:fldChar w:fldCharType="end"/>
-      </w:r>
+      <w:fldSimple w:instr=" SEQ Klanten_e-mail_pagina \* ARABIC ">
+        <w:r>
+          <w:rPr>
+            <w:noProof/>
+          </w:rPr>
+          <w:t>1</w:t>
+        </w:r>
+      </w:fldSimple>
     </w:p>
     <w:p>
       <w:pPr>
@@ -2587,7 +2808,7 @@
         </w:rPr>
         <w:lastRenderedPageBreak/>
         <w:drawing>
-          <wp:inline distT="0" distB="0" distL="0" distR="0" wp14:anchorId="7DCBF8BB" wp14:editId="151224E2">
+          <wp:inline distT="0" distB="0" distL="0" distR="0" wp14:anchorId="12535F6B" wp14:editId="238044BE">
             <wp:extent cx="5745480" cy="3226435"/>
             <wp:effectExtent l="0" t="0" r="7620" b="0"/>
             <wp:docPr id="5" name="Afbeelding 5"/>
@@ -2643,27 +2864,14 @@
       <w:r>
         <w:t xml:space="preserve">Klanten agenda pagina </w:t>
       </w:r>
-      <w:r>
-        <w:fldChar w:fldCharType="begin"/>
-      </w:r>
-      <w:r>
-        <w:instrText xml:space="preserve"> SEQ Klanten_agenda_pagina \* ARABIC </w:instrText>
-      </w:r>
-      <w:r>
-        <w:fldChar w:fldCharType="separate"/>
-      </w:r>
-      <w:r>
-        <w:rPr>
-          <w:noProof/>
-        </w:rPr>
-        <w:t>1</w:t>
-      </w:r>
-      <w:r>
-        <w:rPr>
-          <w:noProof/>
-        </w:rPr>
-        <w:fldChar w:fldCharType="end"/>
-      </w:r>
+      <w:fldSimple w:instr=" SEQ Klanten_agenda_pagina \* ARABIC ">
+        <w:r>
+          <w:rPr>
+            <w:noProof/>
+          </w:rPr>
+          <w:t>1</w:t>
+        </w:r>
+      </w:fldSimple>
     </w:p>
     <w:p/>
     <w:p/>
@@ -2678,7 +2886,7 @@
           <w:lang w:eastAsia="nl-NL"/>
         </w:rPr>
         <w:drawing>
-          <wp:inline distT="0" distB="0" distL="0" distR="0">
+          <wp:inline distT="0" distB="0" distL="0" distR="0" wp14:anchorId="0ADA01B2" wp14:editId="687FC6E1">
             <wp:extent cx="5745480" cy="3226435"/>
             <wp:effectExtent l="0" t="0" r="7620" b="0"/>
             <wp:docPr id="6" name="Afbeelding 6"/>
@@ -2734,27 +2942,14 @@
       <w:r>
         <w:t xml:space="preserve">Klanten bestanden pagina </w:t>
       </w:r>
-      <w:r>
-        <w:fldChar w:fldCharType="begin"/>
-      </w:r>
-      <w:r>
-        <w:instrText xml:space="preserve"> SEQ Klanten_bestanden_pagina \* ARABIC </w:instrText>
-      </w:r>
-      <w:r>
-        <w:fldChar w:fldCharType="separate"/>
-      </w:r>
-      <w:r>
-        <w:rPr>
-          <w:noProof/>
-        </w:rPr>
-        <w:t>1</w:t>
-      </w:r>
-      <w:r>
-        <w:rPr>
-          <w:noProof/>
-        </w:rPr>
-        <w:fldChar w:fldCharType="end"/>
-      </w:r>
+      <w:fldSimple w:instr=" SEQ Klanten_bestanden_pagina \* ARABIC ">
+        <w:r>
+          <w:rPr>
+            <w:noProof/>
+          </w:rPr>
+          <w:t>1</w:t>
+        </w:r>
+      </w:fldSimple>
     </w:p>
     <w:p>
       <w:pPr>
@@ -2780,7 +2975,7 @@
         </w:rPr>
         <w:lastRenderedPageBreak/>
         <w:drawing>
-          <wp:inline distT="0" distB="0" distL="0" distR="0" wp14:anchorId="50CF5C0A" wp14:editId="3E0AD715">
+          <wp:inline distT="0" distB="0" distL="0" distR="0" wp14:anchorId="08FD8EF1" wp14:editId="026167EE">
             <wp:extent cx="5745480" cy="3226435"/>
             <wp:effectExtent l="0" t="0" r="7620" b="0"/>
             <wp:docPr id="8" name="Afbeelding 8"/>
@@ -2836,27 +3031,14 @@
       <w:r>
         <w:t xml:space="preserve">Email overzicht pagina </w:t>
       </w:r>
-      <w:r>
-        <w:fldChar w:fldCharType="begin"/>
-      </w:r>
-      <w:r>
-        <w:instrText xml:space="preserve"> SEQ Email_overzicht_pagina \* ARABIC </w:instrText>
-      </w:r>
-      <w:r>
-        <w:fldChar w:fldCharType="separate"/>
-      </w:r>
-      <w:r>
-        <w:rPr>
-          <w:noProof/>
-        </w:rPr>
-        <w:t>1</w:t>
-      </w:r>
-      <w:r>
-        <w:rPr>
-          <w:noProof/>
-        </w:rPr>
-        <w:fldChar w:fldCharType="end"/>
-      </w:r>
+      <w:fldSimple w:instr=" SEQ Email_overzicht_pagina \* ARABIC ">
+        <w:r>
+          <w:rPr>
+            <w:noProof/>
+          </w:rPr>
+          <w:t>1</w:t>
+        </w:r>
+      </w:fldSimple>
     </w:p>
     <w:p/>
     <w:p/>
@@ -2871,7 +3053,7 @@
           <w:lang w:eastAsia="nl-NL"/>
         </w:rPr>
         <w:drawing>
-          <wp:inline distT="0" distB="0" distL="0" distR="0" wp14:anchorId="73E68112" wp14:editId="6CF29489">
+          <wp:inline distT="0" distB="0" distL="0" distR="0" wp14:anchorId="6DDCC7A9" wp14:editId="49E4930F">
             <wp:extent cx="5745480" cy="3226435"/>
             <wp:effectExtent l="0" t="0" r="7620" b="0"/>
             <wp:docPr id="9" name="Afbeelding 9"/>
@@ -2927,27 +3109,14 @@
       <w:r>
         <w:t xml:space="preserve">Bestanden overzicht pagina </w:t>
       </w:r>
-      <w:r>
-        <w:fldChar w:fldCharType="begin"/>
-      </w:r>
-      <w:r>
-        <w:instrText xml:space="preserve"> SEQ Bestanden_overzicht_pagina \* ARABIC </w:instrText>
-      </w:r>
-      <w:r>
-        <w:fldChar w:fldCharType="separate"/>
-      </w:r>
-      <w:r>
-        <w:rPr>
-          <w:noProof/>
-        </w:rPr>
-        <w:t>1</w:t>
-      </w:r>
-      <w:r>
-        <w:rPr>
-          <w:noProof/>
-        </w:rPr>
-        <w:fldChar w:fldCharType="end"/>
-      </w:r>
+      <w:fldSimple w:instr=" SEQ Bestanden_overzicht_pagina \* ARABIC ">
+        <w:r>
+          <w:rPr>
+            <w:noProof/>
+          </w:rPr>
+          <w:t>1</w:t>
+        </w:r>
+      </w:fldSimple>
     </w:p>
     <w:p>
       <w:pPr>
@@ -2966,7 +3135,7 @@
       <w:pPr>
         <w:pStyle w:val="Kop1"/>
       </w:pPr>
-      <w:bookmarkStart w:id="3" w:name="_Toc508013454"/>
+      <w:bookmarkStart w:id="4" w:name="_Toc508100171"/>
       <w:r>
         <w:lastRenderedPageBreak/>
         <w:t>4</w:t>
@@ -2982,7 +3151,7 @@
       <w:r>
         <w:t xml:space="preserve"> Cases</w:t>
       </w:r>
-      <w:bookmarkEnd w:id="3"/>
+      <w:bookmarkEnd w:id="4"/>
     </w:p>
     <w:p/>
     <w:p>
@@ -2992,7 +3161,7 @@
           <w:lang w:eastAsia="nl-NL"/>
         </w:rPr>
         <w:drawing>
-          <wp:inline distT="0" distB="0" distL="0" distR="0">
+          <wp:inline distT="0" distB="0" distL="0" distR="0" wp14:anchorId="60EA902C" wp14:editId="21A9CD24">
             <wp:extent cx="5753100" cy="5000625"/>
             <wp:effectExtent l="0" t="0" r="0" b="9525"/>
             <wp:docPr id="3" name="Afbeelding 3"/>
@@ -7003,7 +7172,7 @@
       <w:pPr>
         <w:pStyle w:val="Kop1"/>
       </w:pPr>
-      <w:bookmarkStart w:id="4" w:name="_Toc508013455"/>
+      <w:bookmarkStart w:id="5" w:name="_Toc508100172"/>
       <w:r>
         <w:lastRenderedPageBreak/>
         <w:t>5</w:t>
@@ -7011,10 +7180,10 @@
       <w:r>
         <w:t>. UML</w:t>
       </w:r>
-      <w:bookmarkEnd w:id="4"/>
       <w:r>
         <w:t xml:space="preserve"> klassen diagram</w:t>
       </w:r>
+      <w:bookmarkEnd w:id="5"/>
     </w:p>
     <w:p>
       <w:r>
@@ -7025,10 +7194,12 @@
       <w:pPr>
         <w:pStyle w:val="Kop1"/>
       </w:pPr>
+      <w:bookmarkStart w:id="6" w:name="_Toc508100173"/>
       <w:r>
         <w:lastRenderedPageBreak/>
         <w:t>6. ER diagram</w:t>
       </w:r>
+      <w:bookmarkEnd w:id="6"/>
     </w:p>
     <w:p>
       <w:r>
@@ -7039,12 +7210,12 @@
       <w:pPr>
         <w:pStyle w:val="Kop1"/>
       </w:pPr>
+      <w:bookmarkStart w:id="7" w:name="_Toc508100174"/>
       <w:r>
         <w:lastRenderedPageBreak/>
         <w:t>7. Database ontwerp</w:t>
       </w:r>
-      <w:bookmarkStart w:id="5" w:name="_GoBack"/>
-      <w:bookmarkEnd w:id="5"/>
+      <w:bookmarkEnd w:id="7"/>
     </w:p>
     <w:p/>
     <w:sectPr>
@@ -7132,7 +7303,7 @@
             <w:noProof/>
             <w:color w:val="595959" w:themeColor="text1" w:themeTint="A6"/>
           </w:rPr>
-          <w:t>11</w:t>
+          <w:t>1</w:t>
         </w:r>
         <w:r>
           <w:rPr>
@@ -8369,7 +8540,7 @@
 </file>
 
 <file path=customXml/itemProps2.xml><?xml version="1.0" encoding="utf-8"?>
-<ds:datastoreItem xmlns:ds="http://schemas.openxmlformats.org/officeDocument/2006/customXml" ds:itemID="{83A08A7E-75BA-4B9D-AB2B-34E0A8EE132A}">
+<ds:datastoreItem xmlns:ds="http://schemas.openxmlformats.org/officeDocument/2006/customXml" ds:itemID="{B46F47B0-2ED9-49DD-8453-39BC52EACF95}">
   <ds:schemaRefs>
     <ds:schemaRef ds:uri="http://schemas.openxmlformats.org/officeDocument/2006/bibliography"/>
   </ds:schemaRefs>

</xml_diff>

<commit_message>
Requirements af, begin ER diagram
</commit_message>
<xml_diff>
--- a/Documentatie/Analyse_Ontwerp_Document.docx
+++ b/Documentatie/Analyse_Ontwerp_Document.docx
@@ -39,7 +39,7 @@
               <w:sz w:val="24"/>
             </w:rPr>
             <w:drawing>
-              <wp:anchor distT="0" distB="0" distL="114300" distR="114300" simplePos="0" relativeHeight="251660288" behindDoc="1" locked="0" layoutInCell="1" allowOverlap="1" wp14:anchorId="12D6F699" wp14:editId="5BBF14B6">
+              <wp:anchor distT="0" distB="0" distL="114300" distR="114300" simplePos="0" relativeHeight="251660288" behindDoc="1" locked="0" layoutInCell="1" allowOverlap="1" wp14:anchorId="326310DA" wp14:editId="1D8A38DD">
                 <wp:simplePos x="0" y="0"/>
                 <wp:positionH relativeFrom="page">
                   <wp:align>left</wp:align>
@@ -101,7 +101,7 @@
             <mc:AlternateContent>
               <mc:Choice Requires="wps">
                 <w:drawing>
-                  <wp:anchor distT="0" distB="0" distL="114300" distR="114300" simplePos="0" relativeHeight="251662336" behindDoc="0" locked="0" layoutInCell="0" allowOverlap="1" wp14:anchorId="4C8A6EBF" wp14:editId="75C76D0D">
+                  <wp:anchor distT="0" distB="0" distL="114300" distR="114300" simplePos="0" relativeHeight="251662336" behindDoc="0" locked="0" layoutInCell="0" allowOverlap="1" wp14:anchorId="5AB43C91" wp14:editId="4F846F0D">
                     <wp:simplePos x="0" y="0"/>
                     <wp:positionH relativeFrom="margin">
                       <wp:align>center</wp:align>
@@ -198,7 +198,7 @@
                   </wp:anchor>
                 </w:drawing>
               </mc:Choice>
-              <mc:Fallback xmlns:cx1="http://schemas.microsoft.com/office/drawing/2015/9/8/chartex" xmlns:cx2="http://schemas.microsoft.com/office/drawing/2015/10/21/chartex" xmlns:cx3="http://schemas.microsoft.com/office/drawing/2016/5/9/chartex" xmlns:cx4="http://schemas.microsoft.com/office/drawing/2016/5/10/chartex" xmlns:cx5="http://schemas.microsoft.com/office/drawing/2016/5/11/chartex" xmlns:cx6="http://schemas.microsoft.com/office/drawing/2016/5/12/chartex" xmlns:cx7="http://schemas.microsoft.com/office/drawing/2016/5/13/chartex" xmlns:cx8="http://schemas.microsoft.com/office/drawing/2016/5/14/chartex" xmlns:aink="http://schemas.microsoft.com/office/drawing/2016/ink" xmlns:am3d="http://schemas.microsoft.com/office/drawing/2017/model3d" xmlns:w16cid="http://schemas.microsoft.com/office/word/2016/wordml/cid">
+              <mc:Fallback xmlns:w16cid="http://schemas.microsoft.com/office/word/2016/wordml/cid" xmlns:am3d="http://schemas.microsoft.com/office/drawing/2017/model3d" xmlns:aink="http://schemas.microsoft.com/office/drawing/2016/ink" xmlns:cx8="http://schemas.microsoft.com/office/drawing/2016/5/14/chartex" xmlns:cx7="http://schemas.microsoft.com/office/drawing/2016/5/13/chartex" xmlns:cx6="http://schemas.microsoft.com/office/drawing/2016/5/12/chartex" xmlns:cx5="http://schemas.microsoft.com/office/drawing/2016/5/11/chartex" xmlns:cx4="http://schemas.microsoft.com/office/drawing/2016/5/10/chartex" xmlns:cx3="http://schemas.microsoft.com/office/drawing/2016/5/9/chartex" xmlns:cx2="http://schemas.microsoft.com/office/drawing/2015/10/21/chartex" xmlns:cx1="http://schemas.microsoft.com/office/drawing/2015/9/8/chartex">
                 <w:pict>
                   <v:rect w14:anchorId="3806F3C9" id="Rechthoek 16" o:spid="_x0000_s1026" style="position:absolute;margin-left:0;margin-top:108.5pt;width:483.05pt;height:50.4pt;z-index:251662336;visibility:visible;mso-wrap-style:square;mso-width-percent:0;mso-height-percent:73;mso-wrap-distance-left:9pt;mso-wrap-distance-top:0;mso-wrap-distance-right:9pt;mso-wrap-distance-bottom:0;mso-position-horizontal:center;mso-position-horizontal-relative:margin;mso-position-vertical:absolute;mso-position-vertical-relative:page;mso-width-percent:0;mso-height-percent:73;mso-width-relative:page;mso-height-relative:page;v-text-anchor:middle" o:gfxdata="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" o:allowincell="f" fillcolor="#41d4d4" strokecolor="#41d4d4" strokeweight="1.5pt">
                     <v:textbox style="mso-fit-shape-to-text:t" inset="14.4pt,,14.4pt">
@@ -290,7 +290,7 @@
               <w:color w:val="4472C4" w:themeColor="accent1"/>
             </w:rPr>
             <w:drawing>
-              <wp:inline distT="0" distB="0" distL="0" distR="0" wp14:anchorId="7EAF797D" wp14:editId="2CD4B4A9">
+              <wp:inline distT="0" distB="0" distL="0" distR="0" wp14:anchorId="26A5208A" wp14:editId="27DE074E">
                 <wp:extent cx="5438775" cy="1838478"/>
                 <wp:effectExtent l="0" t="0" r="0" b="9525"/>
                 <wp:docPr id="144" name="Foto 144"/>
@@ -360,7 +360,7 @@
             <mc:AlternateContent>
               <mc:Choice Requires="wps">
                 <w:drawing>
-                  <wp:anchor distT="45720" distB="45720" distL="114300" distR="114300" simplePos="0" relativeHeight="251666432" behindDoc="0" locked="0" layoutInCell="1" allowOverlap="1" wp14:anchorId="772381CC" wp14:editId="2837571D">
+                  <wp:anchor distT="45720" distB="45720" distL="114300" distR="114300" simplePos="0" relativeHeight="251666432" behindDoc="0" locked="0" layoutInCell="1" allowOverlap="1" wp14:anchorId="0BCB0585" wp14:editId="069F6C0D">
                     <wp:simplePos x="0" y="0"/>
                     <wp:positionH relativeFrom="margin">
                       <wp:align>center</wp:align>
@@ -436,7 +436,7 @@
                   </wp:anchor>
                 </w:drawing>
               </mc:Choice>
-              <mc:Fallback xmlns:cx1="http://schemas.microsoft.com/office/drawing/2015/9/8/chartex" xmlns:cx2="http://schemas.microsoft.com/office/drawing/2015/10/21/chartex" xmlns:cx3="http://schemas.microsoft.com/office/drawing/2016/5/9/chartex" xmlns:cx4="http://schemas.microsoft.com/office/drawing/2016/5/10/chartex" xmlns:cx5="http://schemas.microsoft.com/office/drawing/2016/5/11/chartex" xmlns:cx6="http://schemas.microsoft.com/office/drawing/2016/5/12/chartex" xmlns:cx7="http://schemas.microsoft.com/office/drawing/2016/5/13/chartex" xmlns:cx8="http://schemas.microsoft.com/office/drawing/2016/5/14/chartex" xmlns:aink="http://schemas.microsoft.com/office/drawing/2016/ink" xmlns:am3d="http://schemas.microsoft.com/office/drawing/2017/model3d" xmlns:w16cid="http://schemas.microsoft.com/office/word/2016/wordml/cid">
+              <mc:Fallback xmlns:w16cid="http://schemas.microsoft.com/office/word/2016/wordml/cid" xmlns:am3d="http://schemas.microsoft.com/office/drawing/2017/model3d" xmlns:aink="http://schemas.microsoft.com/office/drawing/2016/ink" xmlns:cx8="http://schemas.microsoft.com/office/drawing/2016/5/14/chartex" xmlns:cx7="http://schemas.microsoft.com/office/drawing/2016/5/13/chartex" xmlns:cx6="http://schemas.microsoft.com/office/drawing/2016/5/12/chartex" xmlns:cx5="http://schemas.microsoft.com/office/drawing/2016/5/11/chartex" xmlns:cx4="http://schemas.microsoft.com/office/drawing/2016/5/10/chartex" xmlns:cx3="http://schemas.microsoft.com/office/drawing/2016/5/9/chartex" xmlns:cx2="http://schemas.microsoft.com/office/drawing/2015/10/21/chartex" xmlns:cx1="http://schemas.microsoft.com/office/drawing/2015/9/8/chartex">
                 <w:pict>
                   <v:shapetype w14:anchorId="7227DD14" id="_x0000_t202" coordsize="21600,21600" o:spt="202" path="m,l,21600r21600,l21600,xe">
                     <v:stroke joinstyle="miter"/>
@@ -476,7 +476,7 @@
             <mc:AlternateContent>
               <mc:Choice Requires="wps">
                 <w:drawing>
-                  <wp:anchor distT="45720" distB="45720" distL="114300" distR="114300" simplePos="0" relativeHeight="251664384" behindDoc="0" locked="0" layoutInCell="1" allowOverlap="1" wp14:anchorId="6E15AB81" wp14:editId="50616800">
+                  <wp:anchor distT="45720" distB="45720" distL="114300" distR="114300" simplePos="0" relativeHeight="251664384" behindDoc="0" locked="0" layoutInCell="1" allowOverlap="1" wp14:anchorId="2D00F30F" wp14:editId="1879531B">
                     <wp:simplePos x="0" y="0"/>
                     <wp:positionH relativeFrom="margin">
                       <wp:align>center</wp:align>
@@ -566,7 +566,7 @@
                   </wp:anchor>
                 </w:drawing>
               </mc:Choice>
-              <mc:Fallback xmlns:cx1="http://schemas.microsoft.com/office/drawing/2015/9/8/chartex" xmlns:cx2="http://schemas.microsoft.com/office/drawing/2015/10/21/chartex" xmlns:cx3="http://schemas.microsoft.com/office/drawing/2016/5/9/chartex" xmlns:cx4="http://schemas.microsoft.com/office/drawing/2016/5/10/chartex" xmlns:cx5="http://schemas.microsoft.com/office/drawing/2016/5/11/chartex" xmlns:cx6="http://schemas.microsoft.com/office/drawing/2016/5/12/chartex" xmlns:cx7="http://schemas.microsoft.com/office/drawing/2016/5/13/chartex" xmlns:cx8="http://schemas.microsoft.com/office/drawing/2016/5/14/chartex" xmlns:aink="http://schemas.microsoft.com/office/drawing/2016/ink" xmlns:am3d="http://schemas.microsoft.com/office/drawing/2017/model3d" xmlns:w16cid="http://schemas.microsoft.com/office/word/2016/wordml/cid">
+              <mc:Fallback xmlns:w16cid="http://schemas.microsoft.com/office/word/2016/wordml/cid" xmlns:am3d="http://schemas.microsoft.com/office/drawing/2017/model3d" xmlns:aink="http://schemas.microsoft.com/office/drawing/2016/ink" xmlns:cx8="http://schemas.microsoft.com/office/drawing/2016/5/14/chartex" xmlns:cx7="http://schemas.microsoft.com/office/drawing/2016/5/13/chartex" xmlns:cx6="http://schemas.microsoft.com/office/drawing/2016/5/12/chartex" xmlns:cx5="http://schemas.microsoft.com/office/drawing/2016/5/11/chartex" xmlns:cx4="http://schemas.microsoft.com/office/drawing/2016/5/10/chartex" xmlns:cx3="http://schemas.microsoft.com/office/drawing/2016/5/9/chartex" xmlns:cx2="http://schemas.microsoft.com/office/drawing/2015/10/21/chartex" xmlns:cx1="http://schemas.microsoft.com/office/drawing/2015/9/8/chartex">
                 <w:pict>
                   <v:shape w14:anchorId="72D074B8" id="_x0000_s1028" type="#_x0000_t202" style="position:absolute;margin-left:0;margin-top:98.05pt;width:313.1pt;height:110.6pt;z-index:251664384;visibility:visible;mso-wrap-style:square;mso-width-percent:0;mso-height-percent:200;mso-wrap-distance-left:9pt;mso-wrap-distance-top:3.6pt;mso-wrap-distance-right:9pt;mso-wrap-distance-bottom:3.6pt;mso-position-horizontal:center;mso-position-horizontal-relative:margin;mso-position-vertical:absolute;mso-position-vertical-relative:text;mso-width-percent:0;mso-height-percent:200;mso-width-relative:margin;mso-height-relative:margin;v-text-anchor:top" o:gfxdata="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" fillcolor="#dedede" strokecolor="#dedede">
                     <v:textbox style="mso-fit-shape-to-text:t">
@@ -666,7 +666,7 @@
               <w:r>
                 <w:fldChar w:fldCharType="separate"/>
               </w:r>
-              <w:hyperlink w:anchor="_Toc508100168" w:history="1">
+              <w:hyperlink w:anchor="_Toc508191396" w:history="1">
                 <w:r>
                   <w:rPr>
                     <w:rStyle w:val="Hyperlink"/>
@@ -693,7 +693,7 @@
                     <w:noProof/>
                     <w:webHidden/>
                   </w:rPr>
-                  <w:instrText xml:space="preserve"> PAGEREF _Toc508100168 \h </w:instrText>
+                  <w:instrText xml:space="preserve"> PAGEREF _Toc508191396 \h </w:instrText>
                 </w:r>
                 <w:r>
                   <w:rPr>
@@ -736,7 +736,7 @@
                   <w:lang w:eastAsia="nl-NL"/>
                 </w:rPr>
               </w:pPr>
-              <w:hyperlink w:anchor="_Toc508100169" w:history="1">
+              <w:hyperlink w:anchor="_Toc508191397" w:history="1">
                 <w:r>
                   <w:rPr>
                     <w:rStyle w:val="Hyperlink"/>
@@ -763,7 +763,7 @@
                     <w:noProof/>
                     <w:webHidden/>
                   </w:rPr>
-                  <w:instrText xml:space="preserve"> PAGEREF _Toc508100169 \h </w:instrText>
+                  <w:instrText xml:space="preserve"> PAGEREF _Toc508191397 \h </w:instrText>
                 </w:r>
                 <w:r>
                   <w:rPr>
@@ -806,7 +806,7 @@
                   <w:lang w:eastAsia="nl-NL"/>
                 </w:rPr>
               </w:pPr>
-              <w:hyperlink w:anchor="_Toc508100170" w:history="1">
+              <w:hyperlink w:anchor="_Toc508191398" w:history="1">
                 <w:r>
                   <w:rPr>
                     <w:rStyle w:val="Hyperlink"/>
@@ -833,7 +833,7 @@
                     <w:noProof/>
                     <w:webHidden/>
                   </w:rPr>
-                  <w:instrText xml:space="preserve"> PAGEREF _Toc508100170 \h </w:instrText>
+                  <w:instrText xml:space="preserve"> PAGEREF _Toc508191398 \h </w:instrText>
                 </w:r>
                 <w:r>
                   <w:rPr>
@@ -876,7 +876,7 @@
                   <w:lang w:eastAsia="nl-NL"/>
                 </w:rPr>
               </w:pPr>
-              <w:hyperlink w:anchor="_Toc508100171" w:history="1">
+              <w:hyperlink w:anchor="_Toc508191399" w:history="1">
                 <w:r>
                   <w:rPr>
                     <w:rStyle w:val="Hyperlink"/>
@@ -903,7 +903,7 @@
                     <w:noProof/>
                     <w:webHidden/>
                   </w:rPr>
-                  <w:instrText xml:space="preserve"> PAGEREF _Toc508100171 \h </w:instrText>
+                  <w:instrText xml:space="preserve"> PAGEREF _Toc508191399 \h </w:instrText>
                 </w:r>
                 <w:r>
                   <w:rPr>
@@ -946,13 +946,13 @@
                   <w:lang w:eastAsia="nl-NL"/>
                 </w:rPr>
               </w:pPr>
-              <w:hyperlink w:anchor="_Toc508100172" w:history="1">
+              <w:hyperlink w:anchor="_Toc508191400" w:history="1">
                 <w:r>
                   <w:rPr>
                     <w:rStyle w:val="Hyperlink"/>
                     <w:noProof/>
                   </w:rPr>
-                  <w:t>5. UML klassen diagram</w:t>
+                  <w:t>5. ER diagram</w:t>
                 </w:r>
                 <w:r>
                   <w:rPr>
@@ -973,7 +973,7 @@
                     <w:noProof/>
                     <w:webHidden/>
                   </w:rPr>
-                  <w:instrText xml:space="preserve"> PAGEREF _Toc508100172 \h </w:instrText>
+                  <w:instrText xml:space="preserve"> PAGEREF _Toc508191400 \h </w:instrText>
                 </w:r>
                 <w:r>
                   <w:rPr>
@@ -1016,13 +1016,13 @@
                   <w:lang w:eastAsia="nl-NL"/>
                 </w:rPr>
               </w:pPr>
-              <w:hyperlink w:anchor="_Toc508100173" w:history="1">
+              <w:hyperlink w:anchor="_Toc508191401" w:history="1">
                 <w:r>
                   <w:rPr>
                     <w:rStyle w:val="Hyperlink"/>
                     <w:noProof/>
                   </w:rPr>
-                  <w:t>6. ER diagram</w:t>
+                  <w:t>6. UML klassen diagram</w:t>
                 </w:r>
                 <w:r>
                   <w:rPr>
@@ -1043,7 +1043,7 @@
                     <w:noProof/>
                     <w:webHidden/>
                   </w:rPr>
-                  <w:instrText xml:space="preserve"> PAGEREF _Toc508100173 \h </w:instrText>
+                  <w:instrText xml:space="preserve"> PAGEREF _Toc508191401 \h </w:instrText>
                 </w:r>
                 <w:r>
                   <w:rPr>
@@ -1086,7 +1086,7 @@
                   <w:lang w:eastAsia="nl-NL"/>
                 </w:rPr>
               </w:pPr>
-              <w:hyperlink w:anchor="_Toc508100174" w:history="1">
+              <w:hyperlink w:anchor="_Toc508191402" w:history="1">
                 <w:r>
                   <w:rPr>
                     <w:rStyle w:val="Hyperlink"/>
@@ -1113,7 +1113,7 @@
                     <w:noProof/>
                     <w:webHidden/>
                   </w:rPr>
-                  <w:instrText xml:space="preserve"> PAGEREF _Toc508100174 \h </w:instrText>
+                  <w:instrText xml:space="preserve"> PAGEREF _Toc508191402 \h </w:instrText>
                 </w:r>
                 <w:r>
                   <w:rPr>
@@ -1412,7 +1412,7 @@
           <w:pPr>
             <w:pStyle w:val="Kop1"/>
           </w:pPr>
-          <w:bookmarkStart w:id="1" w:name="_Toc508100168"/>
+          <w:bookmarkStart w:id="1" w:name="_Toc508191396"/>
           <w:r>
             <w:lastRenderedPageBreak/>
             <w:t>1. Inleiding</w:t>
@@ -1441,7 +1441,7 @@
           <w:pPr>
             <w:pStyle w:val="Kop1"/>
           </w:pPr>
-          <w:bookmarkStart w:id="2" w:name="_Toc508100169"/>
+          <w:bookmarkStart w:id="2" w:name="_Toc508191397"/>
           <w:r>
             <w:lastRenderedPageBreak/>
             <w:t>2</w:t>
@@ -1801,6 +1801,9 @@
           </w:r>
         </w:p>
         <w:p>
+          <w:pPr>
+            <w:ind w:left="705" w:hanging="705"/>
+          </w:pPr>
           <w:r>
             <w:rPr>
               <w:b/>
@@ -1845,13 +1848,170 @@
               <w:b/>
             </w:rPr>
             <w:tab/>
-            <w:t>B-03.1</w:t>
-          </w:r>
-          <w:r>
-            <w:rPr>
-              <w:b/>
-            </w:rPr>
-            <w:tab/>
+            <w:t>B-04</w:t>
+          </w:r>
+          <w:r>
+            <w:rPr>
+              <w:b/>
+            </w:rPr>
+            <w:t>.1</w:t>
+          </w:r>
+          <w:r>
+            <w:rPr>
+              <w:b/>
+            </w:rPr>
+            <w:tab/>
+          </w:r>
+          <w:r>
+            <w:t>Gebruiker kan de volgende velden invullen:</w:t>
+          </w:r>
+          <w:r>
+            <w:br/>
+          </w:r>
+          <w:r>
+            <w:rPr>
+              <w:b/>
+            </w:rPr>
+            <w:t xml:space="preserve"> </w:t>
+          </w:r>
+          <w:r>
+            <w:tab/>
+          </w:r>
+          <w:r>
+            <w:t>- V</w:t>
+          </w:r>
+          <w:r>
+            <w:t>oornaam</w:t>
+          </w:r>
+          <w:r>
+            <w:br/>
+            <w:t xml:space="preserve"> </w:t>
+          </w:r>
+          <w:r>
+            <w:tab/>
+          </w:r>
+          <w:r>
+            <w:t>- A</w:t>
+          </w:r>
+          <w:r>
+            <w:t>chternaam</w:t>
+          </w:r>
+          <w:r>
+            <w:br/>
+            <w:t xml:space="preserve"> </w:t>
+          </w:r>
+          <w:r>
+            <w:tab/>
+          </w:r>
+          <w:r>
+            <w:t>- F</w:t>
+          </w:r>
+          <w:r>
+            <w:t>unctie</w:t>
+          </w:r>
+          <w:r>
+            <w:br/>
+            <w:t xml:space="preserve"> </w:t>
+          </w:r>
+          <w:r>
+            <w:tab/>
+          </w:r>
+          <w:r>
+            <w:t>- E</w:t>
+          </w:r>
+          <w:r>
+            <w:t>-mail</w:t>
+          </w:r>
+          <w:r>
+            <w:br/>
+            <w:t xml:space="preserve"> </w:t>
+          </w:r>
+          <w:r>
+            <w:tab/>
+          </w:r>
+          <w:r>
+            <w:t>- T</w:t>
+          </w:r>
+          <w:r>
+            <w:t>elefoonnummer</w:t>
+          </w:r>
+          <w:r>
+            <w:br/>
+            <w:t xml:space="preserve"> </w:t>
+          </w:r>
+          <w:r>
+            <w:tab/>
+          </w:r>
+          <w:r>
+            <w:t>- B</w:t>
+          </w:r>
+          <w:r>
+            <w:t>edrijfsnaam</w:t>
+          </w:r>
+          <w:r>
+            <w:br/>
+            <w:t xml:space="preserve"> </w:t>
+          </w:r>
+          <w:r>
+            <w:tab/>
+          </w:r>
+          <w:r>
+            <w:t>- S</w:t>
+          </w:r>
+          <w:r>
+            <w:t>traat adres</w:t>
+          </w:r>
+          <w:r>
+            <w:br/>
+            <w:t xml:space="preserve"> </w:t>
+          </w:r>
+          <w:r>
+            <w:tab/>
+          </w:r>
+          <w:r>
+            <w:t>- P</w:t>
+          </w:r>
+          <w:r>
+            <w:t>ostcode/plaats</w:t>
+          </w:r>
+          <w:r>
+            <w:br/>
+            <w:t xml:space="preserve"> </w:t>
+          </w:r>
+          <w:r>
+            <w:tab/>
+          </w:r>
+          <w:r>
+            <w:t>- L</w:t>
+          </w:r>
+          <w:r>
+            <w:t>and</w:t>
+          </w:r>
+          <w:r>
+            <w:br/>
+            <w:t xml:space="preserve"> </w:t>
+          </w:r>
+          <w:r>
+            <w:tab/>
+          </w:r>
+          <w:r>
+            <w:t>- E</w:t>
+          </w:r>
+          <w:r>
+            <w:t>xtra info</w:t>
+          </w:r>
+          <w:r>
+            <w:br/>
+            <w:t xml:space="preserve"> </w:t>
+          </w:r>
+          <w:r>
+            <w:tab/>
+          </w:r>
+          <w:r>
+            <w:t>- F</w:t>
+          </w:r>
+          <w:r>
+            <w:t>oto</w:t>
           </w:r>
         </w:p>
         <w:p>
@@ -1862,326 +2022,135 @@
             <w:rPr>
               <w:b/>
             </w:rPr>
-            <w:t>FR-05</w:t>
-          </w:r>
-          <w:r>
-            <w:tab/>
-            <w:t>Overzicht van alle klanten</w:t>
-          </w:r>
-          <w:r>
-            <w:t xml:space="preserve"> kunnen zien.</w:t>
-          </w:r>
-          <w:r>
-            <w:tab/>
-          </w:r>
-          <w:r>
-            <w:tab/>
-          </w:r>
-          <w:r>
-            <w:tab/>
-          </w:r>
-          <w:r>
-            <w:tab/>
-          </w:r>
-          <w:r>
-            <w:tab/>
-          </w:r>
-          <w:r>
-            <w:tab/>
-          </w:r>
-          <w:r>
-            <w:rPr>
-              <w:b/>
-            </w:rPr>
-            <w:t>M</w:t>
-          </w:r>
-          <w:r>
-            <w:rPr>
-              <w:b/>
-            </w:rPr>
+            <w:tab/>
+            <w:t>K-04.1</w:t>
+          </w:r>
+          <w:r>
+            <w:rPr>
+              <w:b/>
+            </w:rPr>
+            <w:tab/>
+          </w:r>
+          <w:r>
+            <w:t>Velden die moeten worden ingevuld:</w:t>
+          </w:r>
+          <w:r>
             <w:br/>
           </w:r>
           <w:r>
-            <w:rPr>
-              <w:b/>
-            </w:rPr>
-            <w:tab/>
-            <w:t>B-04.1</w:t>
-          </w:r>
-          <w:r>
-            <w:rPr>
-              <w:b/>
-            </w:rPr>
-            <w:tab/>
-          </w:r>
-          <w:r>
-            <w:t>Klanten overzicht is op Alfabetische volgorde.</w:t>
+            <w:tab/>
+          </w:r>
+          <w:r>
+            <w:tab/>
+            <w:t>- Voornaam</w:t>
           </w:r>
           <w:r>
             <w:br/>
           </w:r>
           <w:r>
-            <w:rPr>
-              <w:b/>
-            </w:rPr>
-            <w:t xml:space="preserve">K-04.1 </w:t>
-          </w:r>
-          <w:r>
-            <w:t xml:space="preserve">Er kan op klant/bedrijf naam worden gezocht. </w:t>
-          </w:r>
-        </w:p>
-        <w:p>
-          <w:r>
-            <w:rPr>
-              <w:b/>
-            </w:rPr>
-            <w:t>FR-06</w:t>
-          </w:r>
-          <w:r>
-            <w:tab/>
-            <w:t xml:space="preserve">Overzicht </w:t>
-          </w:r>
-          <w:r>
-            <w:t xml:space="preserve">van </w:t>
-          </w:r>
-          <w:r>
-            <w:t xml:space="preserve">alle </w:t>
-          </w:r>
-          <w:r>
-            <w:t>e-mails</w:t>
-          </w:r>
-          <w:r>
-            <w:t xml:space="preserve"> kunnen zien.</w:t>
-          </w:r>
-          <w:r>
-            <w:tab/>
-          </w:r>
-          <w:r>
-            <w:tab/>
-          </w:r>
-          <w:r>
-            <w:tab/>
-          </w:r>
-          <w:r>
-            <w:tab/>
-          </w:r>
-          <w:r>
-            <w:tab/>
-          </w:r>
-          <w:r>
-            <w:tab/>
-          </w:r>
-          <w:r>
-            <w:rPr>
-              <w:b/>
-            </w:rPr>
-            <w:t>M</w:t>
-          </w:r>
-          <w:r>
-            <w:rPr>
-              <w:b/>
-            </w:rPr>
+            <w:tab/>
+          </w:r>
+          <w:r>
+            <w:tab/>
+            <w:t>- Achternaam</w:t>
+          </w:r>
+          <w:r>
             <w:br/>
           </w:r>
           <w:r>
-            <w:rPr>
-              <w:b/>
-            </w:rPr>
-            <w:tab/>
-            <w:t>B-05.1</w:t>
-          </w:r>
-          <w:r>
-            <w:tab/>
-            <w:t>Overzicht e-mails is per mail adres.</w:t>
-          </w:r>
-          <w:r>
-            <w:br/>
-          </w:r>
-          <w:r>
-            <w:tab/>
-          </w:r>
-          <w:r>
-            <w:rPr>
-              <w:b/>
-            </w:rPr>
-            <w:t xml:space="preserve">B-05.2 </w:t>
-          </w:r>
-          <w:r>
-            <w:t xml:space="preserve">E-mails </w:t>
-          </w:r>
-          <w:r>
-            <w:t>overzicht is op datum gesorteerd.</w:t>
-          </w:r>
-          <w:r>
-            <w:br/>
-          </w:r>
-          <w:r>
-            <w:tab/>
-          </w:r>
-          <w:r>
-            <w:rPr>
-              <w:b/>
-            </w:rPr>
-            <w:t>K-05.1</w:t>
-          </w:r>
-          <w:r>
-            <w:rPr>
-              <w:b/>
-            </w:rPr>
-            <w:tab/>
-          </w:r>
-          <w:r>
-            <w:t>Er kan op afzender en of onderwerp e-mail worden gezocht.</w:t>
-          </w:r>
-        </w:p>
-        <w:p>
-          <w:r>
-            <w:rPr>
-              <w:b/>
-            </w:rPr>
-            <w:t>FR-07</w:t>
-          </w:r>
-          <w:r>
-            <w:tab/>
-          </w:r>
-          <w:r>
-            <w:t xml:space="preserve">Gebruiker </w:t>
-          </w:r>
-          <w:r>
-            <w:t>moet</w:t>
-          </w:r>
-          <w:r>
-            <w:t xml:space="preserve"> </w:t>
-          </w:r>
-          <w:r>
-            <w:t>e-mails</w:t>
-          </w:r>
-          <w:r>
-            <w:t xml:space="preserve"> aan klanten </w:t>
-          </w:r>
-          <w:r>
-            <w:t>kunnen koppelen.</w:t>
-          </w:r>
-          <w:r>
-            <w:tab/>
-          </w:r>
-          <w:r>
-            <w:tab/>
-          </w:r>
-          <w:r>
-            <w:tab/>
-          </w:r>
-          <w:r>
-            <w:tab/>
-          </w:r>
-          <w:r>
-            <w:rPr>
-              <w:b/>
-            </w:rPr>
-            <w:t>S</w:t>
-          </w:r>
-          <w:r>
-            <w:rPr>
-              <w:b/>
-            </w:rPr>
-            <w:br/>
-          </w:r>
-          <w:r>
-            <w:rPr>
-              <w:b/>
-            </w:rPr>
-            <w:tab/>
-            <w:t>B-</w:t>
-          </w:r>
-          <w:r>
-            <w:rPr>
-              <w:b/>
-            </w:rPr>
-            <w:t>06.1</w:t>
-          </w:r>
-          <w:r>
-            <w:rPr>
-              <w:b/>
-            </w:rPr>
-            <w:tab/>
-          </w:r>
-          <w:r>
-            <w:t>Eén e-mail kan maar aan éé</w:t>
-          </w:r>
-          <w:r>
-            <w:t>n klant gekoppeld worden.</w:t>
-          </w:r>
-        </w:p>
-        <w:p>
-          <w:r>
-            <w:rPr>
-              <w:b/>
-            </w:rPr>
-            <w:t>FR-08</w:t>
-          </w:r>
-          <w:r>
-            <w:tab/>
-          </w:r>
-          <w:r>
-            <w:t>Gebruiker moet d</w:t>
-          </w:r>
-          <w:r>
-            <w:t xml:space="preserve">ocumenten/bestanden </w:t>
-          </w:r>
-          <w:r>
-            <w:t>aan klanten kunnen koppelen.</w:t>
-          </w:r>
-          <w:r>
-            <w:tab/>
-          </w:r>
-          <w:r>
-            <w:tab/>
-          </w:r>
-          <w:r>
-            <w:rPr>
-              <w:b/>
-            </w:rPr>
-            <w:t>S</w:t>
+            <w:tab/>
+          </w:r>
+          <w:r>
+            <w:tab/>
+            <w:t>- Email</w:t>
           </w:r>
         </w:p>
         <w:p>
           <w:pPr>
-            <w:rPr>
-              <w:b/>
-            </w:rPr>
+            <w:ind w:left="705" w:hanging="705"/>
           </w:pPr>
           <w:r>
             <w:rPr>
               <w:b/>
             </w:rPr>
-            <w:t>FR-09</w:t>
-          </w:r>
-          <w:r>
-            <w:tab/>
-          </w:r>
-          <w:r>
-            <w:t>Gebruiker moet taken kunnen maken voor klanten</w:t>
-          </w:r>
-          <w:r>
-            <w:t>.</w:t>
-          </w:r>
-          <w:r>
-            <w:tab/>
-          </w:r>
-          <w:r>
-            <w:tab/>
-          </w:r>
-          <w:r>
-            <w:tab/>
-          </w:r>
-          <w:r>
-            <w:tab/>
-          </w:r>
-          <w:r>
-            <w:rPr>
-              <w:b/>
-            </w:rPr>
-            <w:t>S</w:t>
+            <w:t>FR-05</w:t>
+          </w:r>
+          <w:r>
+            <w:tab/>
+            <w:t>Overzicht van alle klanten</w:t>
+          </w:r>
+          <w:r>
+            <w:t xml:space="preserve"> kunnen zien.</w:t>
+          </w:r>
+          <w:r>
+            <w:tab/>
+          </w:r>
+          <w:r>
+            <w:tab/>
+          </w:r>
+          <w:r>
+            <w:tab/>
+          </w:r>
+          <w:r>
+            <w:tab/>
+          </w:r>
+          <w:r>
+            <w:tab/>
+          </w:r>
+          <w:r>
+            <w:tab/>
+          </w:r>
+          <w:r>
+            <w:rPr>
+              <w:b/>
+            </w:rPr>
+            <w:t>M</w:t>
+          </w:r>
+          <w:r>
+            <w:rPr>
+              <w:b/>
+            </w:rPr>
+            <w:br/>
+          </w:r>
+          <w:r>
+            <w:rPr>
+              <w:b/>
+            </w:rPr>
+            <w:tab/>
+            <w:t>B-05</w:t>
+          </w:r>
+          <w:r>
+            <w:rPr>
+              <w:b/>
+            </w:rPr>
+            <w:t>.1</w:t>
+          </w:r>
+          <w:r>
+            <w:rPr>
+              <w:b/>
+            </w:rPr>
+            <w:tab/>
+          </w:r>
+          <w:r>
+            <w:t>Klanten overzicht is op Alfabetische volgorde.</w:t>
+          </w:r>
+          <w:r>
+            <w:br/>
+          </w:r>
+          <w:r>
+            <w:rPr>
+              <w:b/>
+            </w:rPr>
+            <w:t>K-05</w:t>
+          </w:r>
+          <w:r>
+            <w:rPr>
+              <w:b/>
+            </w:rPr>
+            <w:t xml:space="preserve">.1 </w:t>
+          </w:r>
+          <w:r>
+            <w:t xml:space="preserve">Er kan op klant/bedrijf naam worden gezocht. </w:t>
           </w:r>
         </w:p>
         <w:p>
@@ -2189,35 +2158,121 @@
             <w:rPr>
               <w:b/>
             </w:rPr>
-            <w:t>FR-10</w:t>
-          </w:r>
-          <w:r>
-            <w:tab/>
-            <w:t xml:space="preserve">Gebruiker moet </w:t>
-          </w:r>
-          <w:r>
-            <w:t>afspraken</w:t>
-          </w:r>
-          <w:r>
-            <w:t xml:space="preserve"> kunnen maken voor klanten.</w:t>
-          </w:r>
-          <w:r>
-            <w:tab/>
-          </w:r>
-          <w:r>
-            <w:tab/>
-          </w:r>
-          <w:r>
-            <w:tab/>
-          </w:r>
-          <w:r>
-            <w:tab/>
-          </w:r>
-          <w:r>
-            <w:rPr>
-              <w:b/>
-            </w:rPr>
-            <w:t>S</w:t>
+            <w:t>FR-06</w:t>
+          </w:r>
+          <w:r>
+            <w:tab/>
+            <w:t xml:space="preserve">Overzicht </w:t>
+          </w:r>
+          <w:r>
+            <w:t xml:space="preserve">van </w:t>
+          </w:r>
+          <w:r>
+            <w:t xml:space="preserve">alle </w:t>
+          </w:r>
+          <w:r>
+            <w:t>e-mails</w:t>
+          </w:r>
+          <w:r>
+            <w:t xml:space="preserve"> kunnen zien.</w:t>
+          </w:r>
+          <w:r>
+            <w:tab/>
+          </w:r>
+          <w:r>
+            <w:tab/>
+          </w:r>
+          <w:r>
+            <w:tab/>
+          </w:r>
+          <w:r>
+            <w:tab/>
+          </w:r>
+          <w:r>
+            <w:tab/>
+          </w:r>
+          <w:r>
+            <w:tab/>
+          </w:r>
+          <w:r>
+            <w:rPr>
+              <w:b/>
+            </w:rPr>
+            <w:t>M</w:t>
+          </w:r>
+          <w:r>
+            <w:rPr>
+              <w:b/>
+            </w:rPr>
+            <w:br/>
+          </w:r>
+          <w:r>
+            <w:rPr>
+              <w:b/>
+            </w:rPr>
+            <w:tab/>
+            <w:t>B-06</w:t>
+          </w:r>
+          <w:r>
+            <w:rPr>
+              <w:b/>
+            </w:rPr>
+            <w:t>.1</w:t>
+          </w:r>
+          <w:r>
+            <w:tab/>
+            <w:t>Overzicht e-mails is per mail adres.</w:t>
+          </w:r>
+          <w:r>
+            <w:br/>
+          </w:r>
+          <w:r>
+            <w:tab/>
+          </w:r>
+          <w:r>
+            <w:rPr>
+              <w:b/>
+            </w:rPr>
+            <w:t>B-06</w:t>
+          </w:r>
+          <w:r>
+            <w:rPr>
+              <w:b/>
+            </w:rPr>
+            <w:t xml:space="preserve">.2 </w:t>
+          </w:r>
+          <w:r>
+            <w:t xml:space="preserve">E-mails </w:t>
+          </w:r>
+          <w:r>
+            <w:t>overzicht is op datum gesorteerd.</w:t>
+          </w:r>
+          <w:r>
+            <w:br/>
+          </w:r>
+          <w:r>
+            <w:tab/>
+          </w:r>
+          <w:r>
+            <w:rPr>
+              <w:b/>
+            </w:rPr>
+            <w:t>K-06</w:t>
+          </w:r>
+          <w:r>
+            <w:rPr>
+              <w:b/>
+            </w:rPr>
+            <w:t>.1</w:t>
+          </w:r>
+          <w:r>
+            <w:rPr>
+              <w:b/>
+            </w:rPr>
+            <w:tab/>
+          </w:r>
+          <w:r>
+            <w:t>Er kan op afzender en of onderwerp e-mail worden gezocht.</w:t>
           </w:r>
         </w:p>
         <w:p>
@@ -2225,43 +2280,46 @@
             <w:rPr>
               <w:b/>
             </w:rPr>
-            <w:t>FR-11</w:t>
+            <w:t>FR-07</w:t>
+          </w:r>
+          <w:r>
+            <w:tab/>
+          </w:r>
+          <w:r>
+            <w:t xml:space="preserve">Gebruiker </w:t>
+          </w:r>
+          <w:r>
+            <w:t>moet</w:t>
           </w:r>
           <w:r>
             <w:t xml:space="preserve"> </w:t>
           </w:r>
           <w:r>
-            <w:tab/>
-          </w:r>
-          <w:r>
-            <w:t>Gebruiker kan e-mails zoeken.</w:t>
-          </w:r>
-          <w:r>
-            <w:tab/>
-          </w:r>
-          <w:r>
-            <w:tab/>
-          </w:r>
-          <w:r>
-            <w:tab/>
-          </w:r>
-          <w:r>
-            <w:tab/>
-          </w:r>
-          <w:r>
-            <w:tab/>
-          </w:r>
-          <w:r>
-            <w:tab/>
-          </w:r>
-          <w:r>
-            <w:tab/>
-          </w:r>
-          <w:r>
-            <w:rPr>
-              <w:b/>
-            </w:rPr>
-            <w:t>C</w:t>
+            <w:t>e-mails</w:t>
+          </w:r>
+          <w:r>
+            <w:t xml:space="preserve"> aan klanten </w:t>
+          </w:r>
+          <w:r>
+            <w:t>kunnen koppelen.</w:t>
+          </w:r>
+          <w:r>
+            <w:tab/>
+          </w:r>
+          <w:r>
+            <w:tab/>
+          </w:r>
+          <w:r>
+            <w:tab/>
+          </w:r>
+          <w:r>
+            <w:tab/>
+          </w:r>
+          <w:r>
+            <w:rPr>
+              <w:b/>
+            </w:rPr>
+            <w:t>S</w:t>
           </w:r>
           <w:r>
             <w:rPr>
@@ -2274,16 +2332,31 @@
               <w:b/>
             </w:rPr>
             <w:tab/>
-            <w:t>B-09.1</w:t>
-          </w:r>
-          <w:r>
-            <w:rPr>
-              <w:b/>
-            </w:rPr>
-            <w:tab/>
-          </w:r>
-          <w:r>
-            <w:t>Alleen op onderwerp en afzender gezocht worden.</w:t>
+            <w:t>B-</w:t>
+          </w:r>
+          <w:r>
+            <w:rPr>
+              <w:b/>
+            </w:rPr>
+            <w:t>07</w:t>
+          </w:r>
+          <w:r>
+            <w:rPr>
+              <w:b/>
+            </w:rPr>
+            <w:t>.1</w:t>
+          </w:r>
+          <w:r>
+            <w:rPr>
+              <w:b/>
+            </w:rPr>
+            <w:tab/>
+          </w:r>
+          <w:r>
+            <w:t>Eén e-mail kan maar aan éé</w:t>
+          </w:r>
+          <w:r>
+            <w:t>n klant gekoppeld worden.</w:t>
           </w:r>
         </w:p>
         <w:p>
@@ -2291,6 +2364,398 @@
             <w:rPr>
               <w:b/>
             </w:rPr>
+            <w:t>FR-08</w:t>
+          </w:r>
+          <w:r>
+            <w:tab/>
+          </w:r>
+          <w:r>
+            <w:t>Gebruiker moet d</w:t>
+          </w:r>
+          <w:r>
+            <w:t xml:space="preserve">ocumenten/bestanden </w:t>
+          </w:r>
+          <w:r>
+            <w:t>aan klanten kunnen koppelen.</w:t>
+          </w:r>
+          <w:r>
+            <w:tab/>
+          </w:r>
+          <w:r>
+            <w:tab/>
+          </w:r>
+          <w:r>
+            <w:rPr>
+              <w:b/>
+            </w:rPr>
+            <w:t>S</w:t>
+          </w:r>
+          <w:r>
+            <w:rPr>
+              <w:b/>
+            </w:rPr>
+            <w:br/>
+          </w:r>
+          <w:r>
+            <w:rPr>
+              <w:b/>
+            </w:rPr>
+            <w:tab/>
+            <w:t xml:space="preserve">B-08.1 </w:t>
+          </w:r>
+          <w:r>
+            <w:t>Eén bestand kan maar aan één klant worden gekoppeld per keer.</w:t>
+          </w:r>
+        </w:p>
+        <w:p>
+          <w:pPr>
+            <w:rPr>
+              <w:b/>
+            </w:rPr>
+          </w:pPr>
+        </w:p>
+        <w:p>
+          <w:pPr>
+            <w:rPr>
+              <w:b/>
+            </w:rPr>
+          </w:pPr>
+        </w:p>
+        <w:p>
+          <w:r>
+            <w:rPr>
+              <w:b/>
+            </w:rPr>
+            <w:t>FR-09</w:t>
+          </w:r>
+          <w:r>
+            <w:tab/>
+          </w:r>
+          <w:r>
+            <w:t>Gebruiker moet taken kunnen maken voor klanten</w:t>
+          </w:r>
+          <w:r>
+            <w:t>.</w:t>
+          </w:r>
+          <w:r>
+            <w:tab/>
+          </w:r>
+          <w:r>
+            <w:tab/>
+          </w:r>
+          <w:r>
+            <w:tab/>
+          </w:r>
+          <w:r>
+            <w:tab/>
+          </w:r>
+          <w:r>
+            <w:rPr>
+              <w:b/>
+            </w:rPr>
+            <w:t>S</w:t>
+          </w:r>
+          <w:r>
+            <w:rPr>
+              <w:b/>
+            </w:rPr>
+            <w:br/>
+          </w:r>
+          <w:r>
+            <w:rPr>
+              <w:b/>
+            </w:rPr>
+            <w:tab/>
+          </w:r>
+          <w:r>
+            <w:rPr>
+              <w:b/>
+            </w:rPr>
+            <w:t xml:space="preserve">B-09.1 </w:t>
+          </w:r>
+          <w:r>
+            <w:t>Kunnen geen dubbele taken zijn.</w:t>
+          </w:r>
+          <w:r>
+            <w:br/>
+          </w:r>
+          <w:r>
+            <w:tab/>
+          </w:r>
+          <w:r>
+            <w:rPr>
+              <w:b/>
+            </w:rPr>
+            <w:t xml:space="preserve">K-09.1 </w:t>
+          </w:r>
+          <w:r>
+            <w:t>Alle velden moeten worden ingevuld.</w:t>
+          </w:r>
+          <w:r>
+            <w:br/>
+          </w:r>
+          <w:r>
+            <w:tab/>
+          </w:r>
+          <w:r>
+            <w:rPr>
+              <w:b/>
+            </w:rPr>
+            <w:t>K-092</w:t>
+          </w:r>
+          <w:r>
+            <w:t xml:space="preserve"> De volgende velden moeten worden ingevuld:</w:t>
+          </w:r>
+          <w:r>
+            <w:br/>
+          </w:r>
+          <w:r>
+            <w:tab/>
+          </w:r>
+          <w:r>
+            <w:tab/>
+            <w:t>- Datum</w:t>
+          </w:r>
+          <w:r>
+            <w:br/>
+          </w:r>
+          <w:r>
+            <w:tab/>
+          </w:r>
+          <w:r>
+            <w:tab/>
+            <w:t>- Tijd</w:t>
+          </w:r>
+          <w:r>
+            <w:br/>
+          </w:r>
+          <w:r>
+            <w:tab/>
+          </w:r>
+          <w:r>
+            <w:tab/>
+            <w:t>- Onderwerp</w:t>
+          </w:r>
+          <w:r>
+            <w:br/>
+          </w:r>
+          <w:r>
+            <w:tab/>
+          </w:r>
+          <w:r>
+            <w:tab/>
+            <w:t>- Omschrijving</w:t>
+          </w:r>
+        </w:p>
+        <w:p>
+          <w:r>
+            <w:rPr>
+              <w:b/>
+            </w:rPr>
+            <w:t>FR-10</w:t>
+          </w:r>
+          <w:r>
+            <w:tab/>
+            <w:t>Gebruiker moet afspraken kunnen maken voor klanten.</w:t>
+          </w:r>
+          <w:r>
+            <w:tab/>
+          </w:r>
+          <w:r>
+            <w:tab/>
+          </w:r>
+          <w:r>
+            <w:tab/>
+          </w:r>
+          <w:r>
+            <w:tab/>
+          </w:r>
+          <w:r>
+            <w:rPr>
+              <w:b/>
+            </w:rPr>
+            <w:t>S</w:t>
+          </w:r>
+          <w:r>
+            <w:rPr>
+              <w:b/>
+            </w:rPr>
+            <w:br/>
+          </w:r>
+          <w:r>
+            <w:rPr>
+              <w:b/>
+            </w:rPr>
+            <w:tab/>
+            <w:t>B-10</w:t>
+          </w:r>
+          <w:r>
+            <w:rPr>
+              <w:b/>
+            </w:rPr>
+            <w:t xml:space="preserve">.1 </w:t>
+          </w:r>
+          <w:r>
+            <w:t xml:space="preserve">Kunnen geen dubbele </w:t>
+          </w:r>
+          <w:r>
+            <w:t>afspraken</w:t>
+          </w:r>
+          <w:r>
+            <w:t xml:space="preserve"> zijn.</w:t>
+          </w:r>
+          <w:r>
+            <w:br/>
+          </w:r>
+          <w:r>
+            <w:tab/>
+          </w:r>
+          <w:r>
+            <w:rPr>
+              <w:b/>
+            </w:rPr>
+            <w:t>K-10</w:t>
+          </w:r>
+          <w:r>
+            <w:rPr>
+              <w:b/>
+            </w:rPr>
+            <w:t xml:space="preserve">.1 </w:t>
+          </w:r>
+          <w:r>
+            <w:t>Alle velden moeten worden ingevuld.</w:t>
+          </w:r>
+          <w:r>
+            <w:br/>
+          </w:r>
+          <w:r>
+            <w:tab/>
+          </w:r>
+          <w:r>
+            <w:rPr>
+              <w:b/>
+            </w:rPr>
+            <w:t>K-10.</w:t>
+          </w:r>
+          <w:r>
+            <w:rPr>
+              <w:b/>
+            </w:rPr>
+            <w:t>2</w:t>
+          </w:r>
+          <w:r>
+            <w:t xml:space="preserve"> De volgende velden moeten worden ingevuld:</w:t>
+          </w:r>
+          <w:r>
+            <w:br/>
+          </w:r>
+          <w:r>
+            <w:tab/>
+          </w:r>
+          <w:r>
+            <w:tab/>
+            <w:t>- Datum</w:t>
+          </w:r>
+          <w:r>
+            <w:br/>
+          </w:r>
+          <w:r>
+            <w:tab/>
+          </w:r>
+          <w:r>
+            <w:tab/>
+            <w:t>- Tijd</w:t>
+          </w:r>
+          <w:r>
+            <w:br/>
+          </w:r>
+          <w:r>
+            <w:tab/>
+          </w:r>
+          <w:r>
+            <w:tab/>
+          </w:r>
+          <w:r>
+            <w:t>- Onderwerp</w:t>
+          </w:r>
+        </w:p>
+        <w:p>
+          <w:r>
+            <w:rPr>
+              <w:b/>
+            </w:rPr>
+            <w:t>FR-11</w:t>
+          </w:r>
+          <w:r>
+            <w:t xml:space="preserve"> </w:t>
+          </w:r>
+          <w:r>
+            <w:tab/>
+          </w:r>
+          <w:r>
+            <w:t>Gebruiker kan e-mails zoeken.</w:t>
+          </w:r>
+          <w:r>
+            <w:tab/>
+          </w:r>
+          <w:r>
+            <w:tab/>
+          </w:r>
+          <w:r>
+            <w:tab/>
+          </w:r>
+          <w:r>
+            <w:tab/>
+          </w:r>
+          <w:r>
+            <w:tab/>
+          </w:r>
+          <w:r>
+            <w:tab/>
+          </w:r>
+          <w:r>
+            <w:tab/>
+          </w:r>
+          <w:r>
+            <w:rPr>
+              <w:b/>
+            </w:rPr>
+            <w:t>C</w:t>
+          </w:r>
+          <w:r>
+            <w:rPr>
+              <w:b/>
+            </w:rPr>
+            <w:br/>
+          </w:r>
+          <w:r>
+            <w:rPr>
+              <w:b/>
+            </w:rPr>
+            <w:tab/>
+            <w:t>B-11</w:t>
+          </w:r>
+          <w:r>
+            <w:rPr>
+              <w:b/>
+            </w:rPr>
+            <w:t>.1</w:t>
+          </w:r>
+          <w:r>
+            <w:rPr>
+              <w:b/>
+            </w:rPr>
+            <w:tab/>
+          </w:r>
+          <w:r>
+            <w:t>Alleen op onderwerp en afzender gezocht worden.</w:t>
+          </w:r>
+        </w:p>
+        <w:p>
+          <w:r>
+            <w:rPr>
+              <w:b/>
+            </w:rPr>
             <w:t>FR-12</w:t>
           </w:r>
           <w:r>
@@ -2326,7 +2791,13 @@
               <w:b/>
             </w:rPr>
             <w:tab/>
-            <w:t>B-10.1</w:t>
+            <w:t>B-12</w:t>
+          </w:r>
+          <w:r>
+            <w:rPr>
+              <w:b/>
+            </w:rPr>
+            <w:t>.1</w:t>
           </w:r>
           <w:r>
             <w:rPr>
@@ -2347,24 +2818,23 @@
             <w:rPr>
               <w:b/>
             </w:rPr>
-            <w:t xml:space="preserve">B-10.2 </w:t>
+            <w:t>B-12</w:t>
+          </w:r>
+          <w:r>
+            <w:rPr>
+              <w:b/>
+            </w:rPr>
+            <w:t xml:space="preserve">.2 </w:t>
           </w:r>
           <w:r>
             <w:t>Gebruiker moet zelf synchroniseren.</w:t>
           </w:r>
         </w:p>
-        <w:p/>
-        <w:p/>
-        <w:p/>
-        <w:p/>
-        <w:p/>
-        <w:p/>
         <w:p>
           <w:r>
             <w:rPr>
               <w:b/>
             </w:rPr>
-            <w:lastRenderedPageBreak/>
             <w:t>FR-13</w:t>
           </w:r>
           <w:r>
@@ -2623,7 +3093,7 @@
       <w:pPr>
         <w:pStyle w:val="Kop1"/>
       </w:pPr>
-      <w:bookmarkStart w:id="3" w:name="_Toc508100170"/>
+      <w:bookmarkStart w:id="3" w:name="_Toc508191398"/>
       <w:r>
         <w:lastRenderedPageBreak/>
         <w:t xml:space="preserve">3. User </w:t>
@@ -2654,7 +3124,7 @@
           <w:lang w:eastAsia="nl-NL"/>
         </w:rPr>
         <w:drawing>
-          <wp:inline distT="0" distB="0" distL="0" distR="0" wp14:anchorId="43DFB6D2" wp14:editId="78756290">
+          <wp:inline distT="0" distB="0" distL="0" distR="0" wp14:anchorId="0175DF52" wp14:editId="2204FC39">
             <wp:extent cx="5745480" cy="3226435"/>
             <wp:effectExtent l="0" t="0" r="7620" b="0"/>
             <wp:docPr id="2" name="Afbeelding 2"/>
@@ -2710,14 +3180,27 @@
       <w:r>
         <w:t xml:space="preserve">Klanten informatie pagina </w:t>
       </w:r>
-      <w:fldSimple w:instr=" SEQ Klanten_informatie_pagina \* ARABIC ">
-        <w:r>
-          <w:rPr>
-            <w:noProof/>
-          </w:rPr>
-          <w:t>1</w:t>
-        </w:r>
-      </w:fldSimple>
+      <w:r>
+        <w:fldChar w:fldCharType="begin"/>
+      </w:r>
+      <w:r>
+        <w:instrText xml:space="preserve"> SEQ Klanten_informatie_pagina \* ARABIC </w:instrText>
+      </w:r>
+      <w:r>
+        <w:fldChar w:fldCharType="separate"/>
+      </w:r>
+      <w:r>
+        <w:rPr>
+          <w:noProof/>
+        </w:rPr>
+        <w:t>1</w:t>
+      </w:r>
+      <w:r>
+        <w:rPr>
+          <w:noProof/>
+        </w:rPr>
+        <w:fldChar w:fldCharType="end"/>
+      </w:r>
     </w:p>
     <w:p/>
     <w:p/>
@@ -2732,7 +3215,7 @@
           <w:lang w:eastAsia="nl-NL"/>
         </w:rPr>
         <w:drawing>
-          <wp:inline distT="0" distB="0" distL="0" distR="0" wp14:anchorId="4A532B11" wp14:editId="73A815A5">
+          <wp:inline distT="0" distB="0" distL="0" distR="0" wp14:anchorId="344CC95C" wp14:editId="00D5ABAD">
             <wp:extent cx="5745480" cy="3226435"/>
             <wp:effectExtent l="0" t="0" r="7620" b="0"/>
             <wp:docPr id="4" name="Afbeelding 4"/>
@@ -2788,14 +3271,27 @@
       <w:r>
         <w:t xml:space="preserve">Klanten e-mail pagina </w:t>
       </w:r>
-      <w:fldSimple w:instr=" SEQ Klanten_e-mail_pagina \* ARABIC ">
-        <w:r>
-          <w:rPr>
-            <w:noProof/>
-          </w:rPr>
-          <w:t>1</w:t>
-        </w:r>
-      </w:fldSimple>
+      <w:r>
+        <w:fldChar w:fldCharType="begin"/>
+      </w:r>
+      <w:r>
+        <w:instrText xml:space="preserve"> SEQ Klanten_e-mail_pagina \* ARABIC </w:instrText>
+      </w:r>
+      <w:r>
+        <w:fldChar w:fldCharType="separate"/>
+      </w:r>
+      <w:r>
+        <w:rPr>
+          <w:noProof/>
+        </w:rPr>
+        <w:t>1</w:t>
+      </w:r>
+      <w:r>
+        <w:rPr>
+          <w:noProof/>
+        </w:rPr>
+        <w:fldChar w:fldCharType="end"/>
+      </w:r>
     </w:p>
     <w:p>
       <w:pPr>
@@ -2808,7 +3304,7 @@
         </w:rPr>
         <w:lastRenderedPageBreak/>
         <w:drawing>
-          <wp:inline distT="0" distB="0" distL="0" distR="0" wp14:anchorId="12535F6B" wp14:editId="238044BE">
+          <wp:inline distT="0" distB="0" distL="0" distR="0" wp14:anchorId="2027AE21" wp14:editId="2D4FF282">
             <wp:extent cx="5745480" cy="3226435"/>
             <wp:effectExtent l="0" t="0" r="7620" b="0"/>
             <wp:docPr id="5" name="Afbeelding 5"/>
@@ -2864,14 +3360,27 @@
       <w:r>
         <w:t xml:space="preserve">Klanten agenda pagina </w:t>
       </w:r>
-      <w:fldSimple w:instr=" SEQ Klanten_agenda_pagina \* ARABIC ">
-        <w:r>
-          <w:rPr>
-            <w:noProof/>
-          </w:rPr>
-          <w:t>1</w:t>
-        </w:r>
-      </w:fldSimple>
+      <w:r>
+        <w:fldChar w:fldCharType="begin"/>
+      </w:r>
+      <w:r>
+        <w:instrText xml:space="preserve"> SEQ Klanten_agenda_pagina \* ARABIC </w:instrText>
+      </w:r>
+      <w:r>
+        <w:fldChar w:fldCharType="separate"/>
+      </w:r>
+      <w:r>
+        <w:rPr>
+          <w:noProof/>
+        </w:rPr>
+        <w:t>1</w:t>
+      </w:r>
+      <w:r>
+        <w:rPr>
+          <w:noProof/>
+        </w:rPr>
+        <w:fldChar w:fldCharType="end"/>
+      </w:r>
     </w:p>
     <w:p/>
     <w:p/>
@@ -2886,7 +3395,7 @@
           <w:lang w:eastAsia="nl-NL"/>
         </w:rPr>
         <w:drawing>
-          <wp:inline distT="0" distB="0" distL="0" distR="0" wp14:anchorId="0ADA01B2" wp14:editId="687FC6E1">
+          <wp:inline distT="0" distB="0" distL="0" distR="0" wp14:anchorId="6F1729A2" wp14:editId="66A525D5">
             <wp:extent cx="5745480" cy="3226435"/>
             <wp:effectExtent l="0" t="0" r="7620" b="0"/>
             <wp:docPr id="6" name="Afbeelding 6"/>
@@ -2942,14 +3451,27 @@
       <w:r>
         <w:t xml:space="preserve">Klanten bestanden pagina </w:t>
       </w:r>
-      <w:fldSimple w:instr=" SEQ Klanten_bestanden_pagina \* ARABIC ">
-        <w:r>
-          <w:rPr>
-            <w:noProof/>
-          </w:rPr>
-          <w:t>1</w:t>
-        </w:r>
-      </w:fldSimple>
+      <w:r>
+        <w:fldChar w:fldCharType="begin"/>
+      </w:r>
+      <w:r>
+        <w:instrText xml:space="preserve"> SEQ Klanten_bestanden_pagina \* ARABIC </w:instrText>
+      </w:r>
+      <w:r>
+        <w:fldChar w:fldCharType="separate"/>
+      </w:r>
+      <w:r>
+        <w:rPr>
+          <w:noProof/>
+        </w:rPr>
+        <w:t>1</w:t>
+      </w:r>
+      <w:r>
+        <w:rPr>
+          <w:noProof/>
+        </w:rPr>
+        <w:fldChar w:fldCharType="end"/>
+      </w:r>
     </w:p>
     <w:p>
       <w:pPr>
@@ -2975,7 +3497,7 @@
         </w:rPr>
         <w:lastRenderedPageBreak/>
         <w:drawing>
-          <wp:inline distT="0" distB="0" distL="0" distR="0" wp14:anchorId="08FD8EF1" wp14:editId="026167EE">
+          <wp:inline distT="0" distB="0" distL="0" distR="0" wp14:anchorId="68A9517D" wp14:editId="42A824F1">
             <wp:extent cx="5745480" cy="3226435"/>
             <wp:effectExtent l="0" t="0" r="7620" b="0"/>
             <wp:docPr id="8" name="Afbeelding 8"/>
@@ -3031,14 +3553,27 @@
       <w:r>
         <w:t xml:space="preserve">Email overzicht pagina </w:t>
       </w:r>
-      <w:fldSimple w:instr=" SEQ Email_overzicht_pagina \* ARABIC ">
-        <w:r>
-          <w:rPr>
-            <w:noProof/>
-          </w:rPr>
-          <w:t>1</w:t>
-        </w:r>
-      </w:fldSimple>
+      <w:r>
+        <w:fldChar w:fldCharType="begin"/>
+      </w:r>
+      <w:r>
+        <w:instrText xml:space="preserve"> SEQ Email_overzicht_pagina \* ARABIC </w:instrText>
+      </w:r>
+      <w:r>
+        <w:fldChar w:fldCharType="separate"/>
+      </w:r>
+      <w:r>
+        <w:rPr>
+          <w:noProof/>
+        </w:rPr>
+        <w:t>1</w:t>
+      </w:r>
+      <w:r>
+        <w:rPr>
+          <w:noProof/>
+        </w:rPr>
+        <w:fldChar w:fldCharType="end"/>
+      </w:r>
     </w:p>
     <w:p/>
     <w:p/>
@@ -3053,7 +3588,7 @@
           <w:lang w:eastAsia="nl-NL"/>
         </w:rPr>
         <w:drawing>
-          <wp:inline distT="0" distB="0" distL="0" distR="0" wp14:anchorId="6DDCC7A9" wp14:editId="49E4930F">
+          <wp:inline distT="0" distB="0" distL="0" distR="0" wp14:anchorId="479E070B" wp14:editId="14811481">
             <wp:extent cx="5745480" cy="3226435"/>
             <wp:effectExtent l="0" t="0" r="7620" b="0"/>
             <wp:docPr id="9" name="Afbeelding 9"/>
@@ -3109,14 +3644,30 @@
       <w:r>
         <w:t xml:space="preserve">Bestanden overzicht pagina </w:t>
       </w:r>
-      <w:fldSimple w:instr=" SEQ Bestanden_overzicht_pagina \* ARABIC ">
-        <w:r>
-          <w:rPr>
-            <w:noProof/>
-          </w:rPr>
-          <w:t>1</w:t>
-        </w:r>
-      </w:fldSimple>
+      <w:r>
+        <w:fldChar w:fldCharType="begin"/>
+      </w:r>
+      <w:r>
+        <w:instrText xml:space="preserve"> SEQ Bestanden_overzicht_pagina \* AR</w:instrText>
+      </w:r>
+      <w:r>
+        <w:instrText xml:space="preserve">ABIC </w:instrText>
+      </w:r>
+      <w:r>
+        <w:fldChar w:fldCharType="separate"/>
+      </w:r>
+      <w:r>
+        <w:rPr>
+          <w:noProof/>
+        </w:rPr>
+        <w:t>1</w:t>
+      </w:r>
+      <w:r>
+        <w:rPr>
+          <w:noProof/>
+        </w:rPr>
+        <w:fldChar w:fldCharType="end"/>
+      </w:r>
     </w:p>
     <w:p>
       <w:pPr>
@@ -3135,7 +3686,7 @@
       <w:pPr>
         <w:pStyle w:val="Kop1"/>
       </w:pPr>
-      <w:bookmarkStart w:id="4" w:name="_Toc508100171"/>
+      <w:bookmarkStart w:id="4" w:name="_Toc508191399"/>
       <w:r>
         <w:lastRenderedPageBreak/>
         <w:t>4</w:t>
@@ -3161,7 +3712,7 @@
           <w:lang w:eastAsia="nl-NL"/>
         </w:rPr>
         <w:drawing>
-          <wp:inline distT="0" distB="0" distL="0" distR="0" wp14:anchorId="60EA902C" wp14:editId="21A9CD24">
+          <wp:inline distT="0" distB="0" distL="0" distR="0" wp14:anchorId="36FC54BB" wp14:editId="094B68CC">
             <wp:extent cx="5753100" cy="5000625"/>
             <wp:effectExtent l="0" t="0" r="0" b="9525"/>
             <wp:docPr id="3" name="Afbeelding 3"/>
@@ -7172,16 +7723,13 @@
       <w:pPr>
         <w:pStyle w:val="Kop1"/>
       </w:pPr>
-      <w:bookmarkStart w:id="5" w:name="_Toc508100172"/>
+      <w:bookmarkStart w:id="5" w:name="_Toc508191400"/>
       <w:r>
         <w:lastRenderedPageBreak/>
         <w:t>5</w:t>
       </w:r>
       <w:r>
-        <w:t>. UML</w:t>
-      </w:r>
-      <w:r>
-        <w:t xml:space="preserve"> klassen diagram</w:t>
+        <w:t>. ER diagram</w:t>
       </w:r>
       <w:bookmarkEnd w:id="5"/>
     </w:p>
@@ -7194,14 +7742,40 @@
       <w:pPr>
         <w:pStyle w:val="Kop1"/>
       </w:pPr>
-      <w:bookmarkStart w:id="6" w:name="_Toc508100173"/>
+      <w:bookmarkStart w:id="6" w:name="_Toc508191401"/>
       <w:r>
         <w:lastRenderedPageBreak/>
-        <w:t>6. ER diagram</w:t>
+        <w:t>6</w:t>
+      </w:r>
+      <w:r>
+        <w:t>. UML klassen diagram</w:t>
       </w:r>
       <w:bookmarkEnd w:id="6"/>
     </w:p>
     <w:p>
+      <w:pPr>
+        <w:pStyle w:val="Kop1"/>
+      </w:pPr>
+    </w:p>
+    <w:p>
+      <w:pPr>
+        <w:pStyle w:val="Kop1"/>
+      </w:pPr>
+    </w:p>
+    <w:p>
+      <w:pPr>
+        <w:pStyle w:val="Kop1"/>
+      </w:pPr>
+    </w:p>
+    <w:p>
+      <w:pPr>
+        <w:rPr>
+          <w:rFonts w:eastAsiaTheme="majorEastAsia" w:cstheme="majorBidi"/>
+          <w:color w:val="41D4D4"/>
+          <w:sz w:val="40"/>
+          <w:szCs w:val="32"/>
+        </w:rPr>
+      </w:pPr>
       <w:r>
         <w:br w:type="page"/>
       </w:r>
@@ -7210,7 +7784,7 @@
       <w:pPr>
         <w:pStyle w:val="Kop1"/>
       </w:pPr>
-      <w:bookmarkStart w:id="7" w:name="_Toc508100174"/>
+      <w:bookmarkStart w:id="7" w:name="_Toc508191402"/>
       <w:r>
         <w:lastRenderedPageBreak/>
         <w:t>7. Database ontwerp</w:t>
@@ -8540,7 +9114,7 @@
 </file>
 
 <file path=customXml/itemProps2.xml><?xml version="1.0" encoding="utf-8"?>
-<ds:datastoreItem xmlns:ds="http://schemas.openxmlformats.org/officeDocument/2006/customXml" ds:itemID="{B46F47B0-2ED9-49DD-8453-39BC52EACF95}">
+<ds:datastoreItem xmlns:ds="http://schemas.openxmlformats.org/officeDocument/2006/customXml" ds:itemID="{E460621F-8936-4B5E-A53D-BCE2B28020BA}">
   <ds:schemaRefs>
     <ds:schemaRef ds:uri="http://schemas.openxmlformats.org/officeDocument/2006/bibliography"/>
   </ds:schemaRefs>

</xml_diff>